<commit_message>
Updated title of graphs, report (word) and section 8.0 Reporting.
</commit_message>
<xml_diff>
--- a/act_report.docx
+++ b/act_report.docx
@@ -13,7 +13,37 @@
         <w:rPr>
           <w:lang w:val="en-US"/>
         </w:rPr>
-        <w:t>@WeRateDogs Twitter Archive Project – Actual Report</w:t>
+        <w:t xml:space="preserve">Analysis of </w:t>
+      </w:r>
+      <w:r>
+        <w:rPr>
+          <w:lang w:val="en-US"/>
+        </w:rPr>
+        <w:t xml:space="preserve">@WeRateDogs Twitter </w:t>
+      </w:r>
+      <w:r>
+        <w:rPr>
+          <w:lang w:val="en-US"/>
+        </w:rPr>
+        <w:t>Account (Udacity Project)</w:t>
+      </w:r>
+      <w:r>
+        <w:rPr>
+          <w:lang w:val="en-US"/>
+        </w:rPr>
+        <w:t xml:space="preserve"> –</w:t>
+      </w:r>
+      <w:r>
+        <w:rPr>
+          <w:lang w:val="en-US"/>
+        </w:rPr>
+        <w:t xml:space="preserve"> </w:t>
+      </w:r>
+      <w:r>
+        <w:rPr>
+          <w:lang w:val="en-US"/>
+        </w:rPr>
+        <w:t>Report</w:t>
       </w:r>
     </w:p>
     <w:p>
@@ -42,6 +72,880 @@
         <w:t>This report is a summary of the most relevant insights on the analysis performed on the @WeRateDogs Twitter account data.</w:t>
       </w:r>
     </w:p>
+    <w:p>
+      <w:pPr>
+        <w:pStyle w:val="Heading1"/>
+        <w:rPr>
+          <w:lang w:val="en-US"/>
+        </w:rPr>
+      </w:pPr>
+      <w:r>
+        <w:rPr>
+          <w:lang w:val="en-US"/>
+        </w:rPr>
+        <w:t>Introduction</w:t>
+      </w:r>
+    </w:p>
+    <w:p>
+      <w:pPr>
+        <w:shd w:val="clear" w:color="auto" w:fill="FFFFFF"/>
+        <w:spacing w:after="0" w:line="285" w:lineRule="atLeast"/>
+        <w:rPr>
+          <w:lang w:val="en-US"/>
+        </w:rPr>
+      </w:pPr>
+      <w:r>
+        <w:rPr>
+          <w:lang w:val="en-US"/>
+        </w:rPr>
+        <w:t>@WeRateDogs is a Twitter account that makes humorous comments on pictures and videos of dogs using common internet lingo. He also gives a ranking to the dog based on how a "good boy" the dog is.</w:t>
+      </w:r>
+    </w:p>
+    <w:p>
+      <w:pPr>
+        <w:shd w:val="clear" w:color="auto" w:fill="FFFFFF"/>
+        <w:spacing w:after="0" w:line="285" w:lineRule="atLeast"/>
+        <w:rPr>
+          <w:lang w:val="en-US"/>
+        </w:rPr>
+      </w:pPr>
+    </w:p>
+    <w:p>
+      <w:pPr>
+        <w:shd w:val="clear" w:color="auto" w:fill="FFFFFF"/>
+        <w:spacing w:after="0" w:line="285" w:lineRule="atLeast"/>
+        <w:rPr>
+          <w:lang w:val="en-US"/>
+        </w:rPr>
+      </w:pPr>
+      <w:r>
+        <w:rPr>
+          <w:lang w:val="en-US"/>
+        </w:rPr>
+        <w:t xml:space="preserve">The purpose of this project is to gather, assess, </w:t>
+      </w:r>
+      <w:r>
+        <w:rPr>
+          <w:lang w:val="en-US"/>
+        </w:rPr>
+        <w:t>clean,</w:t>
+      </w:r>
+      <w:r>
+        <w:rPr>
+          <w:lang w:val="en-US"/>
+        </w:rPr>
+        <w:t xml:space="preserve"> and analyse data obtained from Twitter user @WeRateDogs and provide any significant insights.</w:t>
+      </w:r>
+    </w:p>
+    <w:p>
+      <w:pPr>
+        <w:shd w:val="clear" w:color="auto" w:fill="FFFFFF"/>
+        <w:spacing w:after="0" w:line="285" w:lineRule="atLeast"/>
+        <w:rPr>
+          <w:lang w:val="en-US"/>
+        </w:rPr>
+      </w:pPr>
+    </w:p>
+    <w:p>
+      <w:pPr>
+        <w:pStyle w:val="Heading2"/>
+        <w:rPr>
+          <w:lang w:val="en-US"/>
+        </w:rPr>
+      </w:pPr>
+      <w:r>
+        <w:rPr>
+          <w:lang w:val="en-US"/>
+        </w:rPr>
+        <w:t>Dataset</w:t>
+      </w:r>
+      <w:r>
+        <w:rPr>
+          <w:lang w:val="en-US"/>
+        </w:rPr>
+        <w:t>s and Gathering</w:t>
+      </w:r>
+    </w:p>
+    <w:p>
+      <w:pPr>
+        <w:rPr>
+          <w:lang w:val="en-US"/>
+        </w:rPr>
+      </w:pPr>
+      <w:r>
+        <w:rPr>
+          <w:lang w:val="en-US"/>
+        </w:rPr>
+        <w:t>There were three main data sets used:</w:t>
+      </w:r>
+    </w:p>
+    <w:p>
+      <w:pPr>
+        <w:pStyle w:val="ListParagraph"/>
+        <w:numPr>
+          <w:ilvl w:val="0"/>
+          <w:numId w:val="2"/>
+        </w:numPr>
+        <w:rPr>
+          <w:lang w:val="en-US"/>
+        </w:rPr>
+      </w:pPr>
+      <w:r>
+        <w:rPr>
+          <w:lang w:val="en-US"/>
+        </w:rPr>
+        <w:t>The Enhanced Twitter Archive – provided by Udacity, it has been enhanced by programmatically extracting variables from the body of the tweet (rating numerator, rating denominator, etc…)</w:t>
+      </w:r>
+    </w:p>
+    <w:p>
+      <w:pPr>
+        <w:pStyle w:val="ListParagraph"/>
+        <w:numPr>
+          <w:ilvl w:val="0"/>
+          <w:numId w:val="2"/>
+        </w:numPr>
+        <w:rPr>
+          <w:lang w:val="en-US"/>
+        </w:rPr>
+      </w:pPr>
+      <w:r>
+        <w:rPr>
+          <w:lang w:val="en-US"/>
+        </w:rPr>
+        <w:t>Twitter API (Likes/Favourites + Retweets) – extracted from Twitter</w:t>
+      </w:r>
+      <w:r>
+        <w:rPr>
+          <w:lang w:val="en-US"/>
+        </w:rPr>
+        <w:t>’s</w:t>
+      </w:r>
+      <w:r>
+        <w:rPr>
+          <w:lang w:val="en-US"/>
+        </w:rPr>
+        <w:t xml:space="preserve"> API, mainly </w:t>
+      </w:r>
+      <w:r>
+        <w:rPr>
+          <w:lang w:val="en-US"/>
+        </w:rPr>
+        <w:t>for the likes/favourites and retweets for each of the tweets.</w:t>
+      </w:r>
+    </w:p>
+    <w:p>
+      <w:pPr>
+        <w:pStyle w:val="ListParagraph"/>
+        <w:numPr>
+          <w:ilvl w:val="0"/>
+          <w:numId w:val="2"/>
+        </w:numPr>
+        <w:rPr>
+          <w:lang w:val="en-US"/>
+        </w:rPr>
+      </w:pPr>
+      <w:r>
+        <w:rPr>
+          <w:lang w:val="en-US"/>
+        </w:rPr>
+        <w:t>Image Prediction file</w:t>
+      </w:r>
+      <w:r>
+        <w:rPr>
+          <w:lang w:val="en-US"/>
+        </w:rPr>
+        <w:t xml:space="preserve"> – programmatically extracted from Udacity servers, this file is the result of using a neural network on the media (pictures/videos of a dog) from each tweet and identifying the dog breed for each tweet.</w:t>
+      </w:r>
+    </w:p>
+    <w:p>
+      <w:pPr>
+        <w:rPr>
+          <w:lang w:val="en-US"/>
+        </w:rPr>
+      </w:pPr>
+      <w:r>
+        <w:rPr>
+          <w:lang w:val="en-US"/>
+        </w:rPr>
+        <w:t>Assessment and Cleaning</w:t>
+      </w:r>
+    </w:p>
+    <w:p>
+      <w:pPr>
+        <w:rPr>
+          <w:lang w:val="en-US"/>
+        </w:rPr>
+      </w:pPr>
+      <w:r>
+        <w:rPr>
+          <w:lang w:val="en-US"/>
+        </w:rPr>
+        <w:t>Database had to be assessed and clean</w:t>
+      </w:r>
+      <w:r>
+        <w:rPr>
+          <w:lang w:val="en-US"/>
+        </w:rPr>
+        <w:t>ed</w:t>
+      </w:r>
+      <w:r>
+        <w:rPr>
+          <w:lang w:val="en-US"/>
+        </w:rPr>
+        <w:t xml:space="preserve"> prior </w:t>
+      </w:r>
+      <w:r>
+        <w:rPr>
+          <w:lang w:val="en-US"/>
+        </w:rPr>
+        <w:t>any further analysis. Main issues</w:t>
+      </w:r>
+      <w:r>
+        <w:rPr>
+          <w:lang w:val="en-US"/>
+        </w:rPr>
+        <w:t xml:space="preserve"> were found using programmatical and visual inspections, some of the issues were</w:t>
+      </w:r>
+      <w:r>
+        <w:rPr>
+          <w:lang w:val="en-US"/>
+        </w:rPr>
+        <w:t>:</w:t>
+      </w:r>
+    </w:p>
+    <w:p>
+      <w:pPr>
+        <w:pStyle w:val="ListParagraph"/>
+        <w:numPr>
+          <w:ilvl w:val="0"/>
+          <w:numId w:val="7"/>
+        </w:numPr>
+        <w:rPr>
+          <w:lang w:val="en-US"/>
+        </w:rPr>
+      </w:pPr>
+      <w:r>
+        <w:rPr>
+          <w:lang w:val="en-US"/>
+        </w:rPr>
+        <w:t xml:space="preserve">Variables </w:t>
+      </w:r>
+      <w:r>
+        <w:rPr>
+          <w:lang w:val="en-US"/>
+        </w:rPr>
+        <w:t>having an</w:t>
+      </w:r>
+      <w:r>
+        <w:rPr>
+          <w:lang w:val="en-US"/>
+        </w:rPr>
+        <w:t xml:space="preserve"> incorrect category.</w:t>
+      </w:r>
+    </w:p>
+    <w:p>
+      <w:pPr>
+        <w:pStyle w:val="ListParagraph"/>
+        <w:numPr>
+          <w:ilvl w:val="0"/>
+          <w:numId w:val="7"/>
+        </w:numPr>
+        <w:rPr>
+          <w:lang w:val="en-US"/>
+        </w:rPr>
+      </w:pPr>
+      <w:r>
+        <w:rPr>
+          <w:lang w:val="en-US"/>
+        </w:rPr>
+        <w:t>Invalid variables.</w:t>
+      </w:r>
+    </w:p>
+    <w:p>
+      <w:pPr>
+        <w:pStyle w:val="ListParagraph"/>
+        <w:numPr>
+          <w:ilvl w:val="0"/>
+          <w:numId w:val="7"/>
+        </w:numPr>
+        <w:rPr>
+          <w:lang w:val="en-US"/>
+        </w:rPr>
+      </w:pPr>
+      <w:r>
+        <w:rPr>
+          <w:lang w:val="en-US"/>
+        </w:rPr>
+        <w:t>Multiple variables combined into a single variable.</w:t>
+      </w:r>
+    </w:p>
+    <w:p>
+      <w:pPr>
+        <w:pStyle w:val="ListParagraph"/>
+        <w:numPr>
+          <w:ilvl w:val="0"/>
+          <w:numId w:val="7"/>
+        </w:numPr>
+        <w:rPr>
+          <w:lang w:val="en-US"/>
+        </w:rPr>
+      </w:pPr>
+      <w:r>
+        <w:rPr>
+          <w:lang w:val="en-US"/>
+        </w:rPr>
+        <w:t>Unnecessary information.</w:t>
+      </w:r>
+    </w:p>
+    <w:p>
+      <w:pPr>
+        <w:pStyle w:val="ListParagraph"/>
+        <w:numPr>
+          <w:ilvl w:val="0"/>
+          <w:numId w:val="7"/>
+        </w:numPr>
+        <w:rPr>
+          <w:lang w:val="en-US"/>
+        </w:rPr>
+      </w:pPr>
+      <w:r>
+        <w:rPr>
+          <w:lang w:val="en-US"/>
+        </w:rPr>
+        <w:t>Single variable split into multiple variables.</w:t>
+      </w:r>
+    </w:p>
+    <w:p>
+      <w:pPr>
+        <w:pStyle w:val="ListParagraph"/>
+        <w:numPr>
+          <w:ilvl w:val="0"/>
+          <w:numId w:val="7"/>
+        </w:numPr>
+        <w:rPr>
+          <w:lang w:val="en-US"/>
+        </w:rPr>
+      </w:pPr>
+      <w:r>
+        <w:rPr>
+          <w:lang w:val="en-US"/>
+        </w:rPr>
+        <w:t>Tables having different observational units.</w:t>
+      </w:r>
+    </w:p>
+    <w:p>
+      <w:r>
+        <w:t>Analysis and insights</w:t>
+      </w:r>
+    </w:p>
+    <w:p>
+      <w:r>
+        <w:t>The main questions raised from this project were:</w:t>
+      </w:r>
+    </w:p>
+    <w:p>
+      <w:pPr>
+        <w:pStyle w:val="ListParagraph"/>
+        <w:numPr>
+          <w:ilvl w:val="0"/>
+          <w:numId w:val="6"/>
+        </w:numPr>
+        <w:shd w:val="clear" w:color="auto" w:fill="FFFFFF"/>
+        <w:spacing w:after="0" w:line="285" w:lineRule="atLeast"/>
+      </w:pPr>
+      <w:r>
+        <w:t>What is the user's most used platform/device to tweet from?</w:t>
+      </w:r>
+    </w:p>
+    <w:p>
+      <w:pPr>
+        <w:pStyle w:val="ListParagraph"/>
+        <w:numPr>
+          <w:ilvl w:val="0"/>
+          <w:numId w:val="6"/>
+        </w:numPr>
+        <w:shd w:val="clear" w:color="auto" w:fill="FFFFFF"/>
+        <w:spacing w:after="0" w:line="285" w:lineRule="atLeast"/>
+      </w:pPr>
+      <w:r>
+        <w:t>What is the best time to tweet according to previous user engagement?</w:t>
+      </w:r>
+    </w:p>
+    <w:p>
+      <w:pPr>
+        <w:pStyle w:val="ListParagraph"/>
+        <w:numPr>
+          <w:ilvl w:val="0"/>
+          <w:numId w:val="6"/>
+        </w:numPr>
+        <w:shd w:val="clear" w:color="auto" w:fill="FFFFFF"/>
+        <w:spacing w:after="0" w:line="285" w:lineRule="atLeast"/>
+      </w:pPr>
+      <w:r>
+        <w:t>Is there a difference between like and retweet engagement?</w:t>
+      </w:r>
+    </w:p>
+    <w:p>
+      <w:pPr>
+        <w:pStyle w:val="ListParagraph"/>
+        <w:numPr>
+          <w:ilvl w:val="0"/>
+          <w:numId w:val="6"/>
+        </w:numPr>
+        <w:shd w:val="clear" w:color="auto" w:fill="FFFFFF"/>
+        <w:spacing w:after="0" w:line="285" w:lineRule="atLeast"/>
+      </w:pPr>
+      <w:r>
+        <w:t>Does the user have a preference to certain dog breeds (According to rating)?</w:t>
+      </w:r>
+    </w:p>
+    <w:p>
+      <w:pPr>
+        <w:pStyle w:val="ListParagraph"/>
+        <w:numPr>
+          <w:ilvl w:val="0"/>
+          <w:numId w:val="6"/>
+        </w:numPr>
+        <w:shd w:val="clear" w:color="auto" w:fill="FFFFFF"/>
+        <w:spacing w:after="0" w:line="285" w:lineRule="atLeast"/>
+      </w:pPr>
+      <w:r>
+        <w:t>Does the user have a preference when using the internet dog names?</w:t>
+      </w:r>
+    </w:p>
+    <w:p>
+      <w:pPr>
+        <w:pStyle w:val="ListParagraph"/>
+        <w:numPr>
+          <w:ilvl w:val="0"/>
+          <w:numId w:val="6"/>
+        </w:numPr>
+        <w:shd w:val="clear" w:color="auto" w:fill="FFFFFF"/>
+        <w:spacing w:after="0" w:line="285" w:lineRule="atLeast"/>
+      </w:pPr>
+      <w:r>
+        <w:lastRenderedPageBreak/>
+        <w:t>Does the user continuously rate dogs throughout the year?</w:t>
+      </w:r>
+    </w:p>
+    <w:p/>
+    <w:p>
+      <w:r>
+        <w:t>Using exploratory and explanatory visualisation, it was possible to answer the proposed questions for this project:</w:t>
+      </w:r>
+    </w:p>
+    <w:p>
+      <w:pPr>
+        <w:pStyle w:val="ListParagraph"/>
+        <w:numPr>
+          <w:ilvl w:val="0"/>
+          <w:numId w:val="10"/>
+        </w:numPr>
+        <w:shd w:val="clear" w:color="auto" w:fill="FFFFFF"/>
+        <w:spacing w:after="0" w:line="285" w:lineRule="atLeast"/>
+      </w:pPr>
+      <w:r>
+        <w:t>What is the user's most used platform/device to tweet from?</w:t>
+      </w:r>
+    </w:p>
+    <w:p>
+      <w:pPr>
+        <w:shd w:val="clear" w:color="auto" w:fill="FFFFFF"/>
+        <w:spacing w:after="0" w:line="285" w:lineRule="atLeast"/>
+      </w:pPr>
+    </w:p>
+    <w:p>
+      <w:pPr>
+        <w:shd w:val="clear" w:color="auto" w:fill="FFFFFF"/>
+        <w:spacing w:line="285" w:lineRule="atLeast"/>
+      </w:pPr>
+      <w:r>
+        <w:t xml:space="preserve">@WeRateDogs user </w:t>
+      </w:r>
+      <w:r>
+        <w:t>posts most of i</w:t>
+      </w:r>
+      <w:r>
+        <w:t>t</w:t>
+      </w:r>
+      <w:r>
+        <w:t>s tweets from the Twitter app for iPhone</w:t>
+      </w:r>
+      <w:r>
+        <w:t>(94.3%)</w:t>
+      </w:r>
+      <w:r>
+        <w:t>, followed by vine</w:t>
+      </w:r>
+      <w:r>
+        <w:t xml:space="preserve"> (3.9%)</w:t>
+      </w:r>
+      <w:r>
+        <w:t xml:space="preserve"> (vine was a social app which</w:t>
+      </w:r>
+      <w:r>
+        <w:t xml:space="preserve"> as of 2019</w:t>
+      </w:r>
+      <w:r>
+        <w:t xml:space="preserve"> </w:t>
+      </w:r>
+      <w:r>
+        <w:t>was discontinued</w:t>
+      </w:r>
+      <w:r>
+        <w:t>).</w:t>
+      </w:r>
+    </w:p>
+    <w:p>
+      <w:pPr>
+        <w:shd w:val="clear" w:color="auto" w:fill="FFFFFF"/>
+        <w:spacing w:after="0" w:line="285" w:lineRule="atLeast"/>
+      </w:pPr>
+      <w:r>
+        <w:drawing>
+          <wp:inline distT="0" distB="0" distL="0" distR="0" wp14:anchorId="1C2C5A0D" wp14:editId="0CDD0811">
+            <wp:extent cx="5731510" cy="3196590"/>
+            <wp:effectExtent l="0" t="0" r="2540" b="3810"/>
+            <wp:docPr id="6" name="Picture 6" descr="Chart&#10;&#10;Description automatically generated"/>
+            <wp:cNvGraphicFramePr>
+              <a:graphicFrameLocks xmlns:a="http://schemas.openxmlformats.org/drawingml/2006/main" noChangeAspect="1"/>
+            </wp:cNvGraphicFramePr>
+            <a:graphic xmlns:a="http://schemas.openxmlformats.org/drawingml/2006/main">
+              <a:graphicData uri="http://schemas.openxmlformats.org/drawingml/2006/picture">
+                <pic:pic xmlns:pic="http://schemas.openxmlformats.org/drawingml/2006/picture">
+                  <pic:nvPicPr>
+                    <pic:cNvPr id="6" name="Picture 6" descr="Chart&#10;&#10;Description automatically generated"/>
+                    <pic:cNvPicPr/>
+                  </pic:nvPicPr>
+                  <pic:blipFill>
+                    <a:blip r:embed="rId5"/>
+                    <a:stretch>
+                      <a:fillRect/>
+                    </a:stretch>
+                  </pic:blipFill>
+                  <pic:spPr>
+                    <a:xfrm>
+                      <a:off x="0" y="0"/>
+                      <a:ext cx="5731510" cy="3196590"/>
+                    </a:xfrm>
+                    <a:prstGeom prst="rect">
+                      <a:avLst/>
+                    </a:prstGeom>
+                  </pic:spPr>
+                </pic:pic>
+              </a:graphicData>
+            </a:graphic>
+          </wp:inline>
+        </w:drawing>
+      </w:r>
+    </w:p>
+    <w:p>
+      <w:pPr>
+        <w:pStyle w:val="ListParagraph"/>
+        <w:numPr>
+          <w:ilvl w:val="0"/>
+          <w:numId w:val="10"/>
+        </w:numPr>
+        <w:shd w:val="clear" w:color="auto" w:fill="FFFFFF"/>
+        <w:spacing w:after="0" w:line="285" w:lineRule="atLeast"/>
+      </w:pPr>
+      <w:r>
+        <w:t>What is the best time to tweet according to previous user engagement?</w:t>
+      </w:r>
+    </w:p>
+    <w:p>
+      <w:pPr>
+        <w:shd w:val="clear" w:color="auto" w:fill="FFFFFF"/>
+        <w:spacing w:after="0" w:line="285" w:lineRule="atLeast"/>
+      </w:pPr>
+    </w:p>
+    <w:p>
+      <w:pPr>
+        <w:shd w:val="clear" w:color="auto" w:fill="FFFFFF"/>
+        <w:spacing w:after="0" w:line="285" w:lineRule="atLeast"/>
+      </w:pPr>
+      <w:r>
+        <w:t>User engagement can be categorised as likes/favourites and retweets. Surprisingly, the preferred engagement time for these</w:t>
+      </w:r>
+      <w:r>
+        <w:t xml:space="preserve"> </w:t>
+      </w:r>
+      <w:r>
+        <w:t>is</w:t>
+      </w:r>
+      <w:r>
+        <w:t xml:space="preserve"> </w:t>
+      </w:r>
+      <w:r>
+        <w:t>slightly different. For better like/favourite engagement, it is recommended to tweet between 15:00 and 1</w:t>
+      </w:r>
+      <w:r>
+        <w:t>6</w:t>
+      </w:r>
+      <w:r>
+        <w:t>:00</w:t>
+      </w:r>
+      <w:r>
+        <w:t>. The engagement throughout the evening and late night seems to be consistent with a big drop at 01:00</w:t>
+      </w:r>
+    </w:p>
+    <w:p>
+      <w:pPr>
+        <w:shd w:val="clear" w:color="auto" w:fill="FFFFFF"/>
+        <w:spacing w:after="0" w:line="285" w:lineRule="atLeast"/>
+      </w:pPr>
+    </w:p>
+    <w:p>
+      <w:pPr>
+        <w:shd w:val="clear" w:color="auto" w:fill="FFFFFF"/>
+        <w:spacing w:after="0" w:line="285" w:lineRule="atLeast"/>
+        <w:rPr>
+          <w:rFonts w:ascii="Consolas" w:eastAsia="Times New Roman" w:hAnsi="Consolas" w:cs="Times New Roman"/>
+          <w:color w:val="000000"/>
+          <w:sz w:val="21"/>
+          <w:szCs w:val="21"/>
+          <w:lang w:eastAsia="ja-JP"/>
+        </w:rPr>
+      </w:pPr>
+      <w:r>
+        <w:rPr>
+          <w:rFonts w:ascii="Consolas" w:eastAsia="Times New Roman" w:hAnsi="Consolas" w:cs="Times New Roman"/>
+          <w:color w:val="000000"/>
+          <w:sz w:val="21"/>
+          <w:szCs w:val="21"/>
+          <w:lang w:eastAsia="ja-JP"/>
+        </w:rPr>
+        <w:t xml:space="preserve">From an initial inspection one could assume that tweeting at 6:00 would ensure the highest user interaction. However, when considering the error bar at 6:00am it is quite likely that the amount of observations (tweets) done at this time were quite low, hence the high error. </w:t>
+      </w:r>
+    </w:p>
+    <w:p>
+      <w:pPr>
+        <w:shd w:val="clear" w:color="auto" w:fill="FFFFFF"/>
+        <w:spacing w:after="0" w:line="285" w:lineRule="atLeast"/>
+        <w:rPr>
+          <w:rFonts w:ascii="Consolas" w:eastAsia="Times New Roman" w:hAnsi="Consolas" w:cs="Times New Roman"/>
+          <w:color w:val="000000"/>
+          <w:sz w:val="21"/>
+          <w:szCs w:val="21"/>
+          <w:lang w:eastAsia="ja-JP"/>
+        </w:rPr>
+      </w:pPr>
+    </w:p>
+    <w:p>
+      <w:pPr>
+        <w:shd w:val="clear" w:color="auto" w:fill="FFFFFF"/>
+        <w:spacing w:after="0" w:line="285" w:lineRule="atLeast"/>
+        <w:rPr>
+          <w:rFonts w:ascii="Consolas" w:eastAsia="Times New Roman" w:hAnsi="Consolas" w:cs="Times New Roman"/>
+          <w:color w:val="000000"/>
+          <w:sz w:val="21"/>
+          <w:szCs w:val="21"/>
+          <w:lang w:eastAsia="ja-JP"/>
+        </w:rPr>
+      </w:pPr>
+      <w:r>
+        <w:rPr>
+          <w:rFonts w:ascii="Consolas" w:eastAsia="Times New Roman" w:hAnsi="Consolas" w:cs="Times New Roman"/>
+          <w:color w:val="000000"/>
+          <w:sz w:val="21"/>
+          <w:szCs w:val="21"/>
+          <w:lang w:eastAsia="ja-JP"/>
+        </w:rPr>
+        <w:t>Therefore, it would seem that the best time to tweet would be at 15:00 or 16:00, mainly due to their number of likes and low error bar.</w:t>
+      </w:r>
+    </w:p>
+    <w:p>
+      <w:pPr>
+        <w:shd w:val="clear" w:color="auto" w:fill="FFFFFF"/>
+        <w:spacing w:after="0" w:line="285" w:lineRule="atLeast"/>
+      </w:pPr>
+    </w:p>
+    <w:p>
+      <w:pPr>
+        <w:shd w:val="clear" w:color="auto" w:fill="FFFFFF"/>
+        <w:spacing w:after="0" w:line="285" w:lineRule="atLeast"/>
+        <w:rPr>
+          <w:rFonts w:ascii="Consolas" w:eastAsia="Times New Roman" w:hAnsi="Consolas" w:cs="Times New Roman"/>
+          <w:color w:val="000000"/>
+          <w:sz w:val="21"/>
+          <w:szCs w:val="21"/>
+          <w:lang w:eastAsia="ja-JP"/>
+        </w:rPr>
+      </w:pPr>
+      <w:r>
+        <w:rPr>
+          <w:rFonts w:ascii="Consolas" w:eastAsia="Times New Roman" w:hAnsi="Consolas" w:cs="Times New Roman"/>
+          <w:color w:val="000000"/>
+          <w:sz w:val="21"/>
+          <w:szCs w:val="21"/>
+          <w:lang w:eastAsia="ja-JP"/>
+        </w:rPr>
+        <w:t>The months in which there is the most retweets would seemn to be starting June up until October, there seems to be a drastic drop of retweets in November.</w:t>
+      </w:r>
+    </w:p>
+    <w:p>
+      <w:pPr>
+        <w:shd w:val="clear" w:color="auto" w:fill="FFFFFF"/>
+        <w:spacing w:after="0" w:line="285" w:lineRule="atLeast"/>
+      </w:pPr>
+    </w:p>
+    <w:p>
+      <w:pPr>
+        <w:shd w:val="clear" w:color="auto" w:fill="FFFFFF"/>
+        <w:spacing w:after="0" w:line="285" w:lineRule="atLeast"/>
+      </w:pPr>
+      <w:r>
+        <w:lastRenderedPageBreak/>
+        <w:drawing>
+          <wp:inline distT="0" distB="0" distL="0" distR="0" wp14:anchorId="3EE29255" wp14:editId="74CC1F31">
+            <wp:extent cx="5731510" cy="3155315"/>
+            <wp:effectExtent l="0" t="0" r="2540" b="6985"/>
+            <wp:docPr id="14" name="Picture 14" descr="Chart, box and whisker chart&#10;&#10;Description automatically generated"/>
+            <wp:cNvGraphicFramePr>
+              <a:graphicFrameLocks xmlns:a="http://schemas.openxmlformats.org/drawingml/2006/main" noChangeAspect="1"/>
+            </wp:cNvGraphicFramePr>
+            <a:graphic xmlns:a="http://schemas.openxmlformats.org/drawingml/2006/main">
+              <a:graphicData uri="http://schemas.openxmlformats.org/drawingml/2006/picture">
+                <pic:pic xmlns:pic="http://schemas.openxmlformats.org/drawingml/2006/picture">
+                  <pic:nvPicPr>
+                    <pic:cNvPr id="14" name="Picture 14" descr="Chart, box and whisker chart&#10;&#10;Description automatically generated"/>
+                    <pic:cNvPicPr/>
+                  </pic:nvPicPr>
+                  <pic:blipFill>
+                    <a:blip r:embed="rId6"/>
+                    <a:stretch>
+                      <a:fillRect/>
+                    </a:stretch>
+                  </pic:blipFill>
+                  <pic:spPr>
+                    <a:xfrm>
+                      <a:off x="0" y="0"/>
+                      <a:ext cx="5731510" cy="3155315"/>
+                    </a:xfrm>
+                    <a:prstGeom prst="rect">
+                      <a:avLst/>
+                    </a:prstGeom>
+                  </pic:spPr>
+                </pic:pic>
+              </a:graphicData>
+            </a:graphic>
+          </wp:inline>
+        </w:drawing>
+      </w:r>
+    </w:p>
+    <w:p>
+      <w:pPr>
+        <w:shd w:val="clear" w:color="auto" w:fill="FFFFFF"/>
+        <w:spacing w:after="0" w:line="285" w:lineRule="atLeast"/>
+      </w:pPr>
+      <w:r>
+        <w:drawing>
+          <wp:inline distT="0" distB="0" distL="0" distR="0" wp14:anchorId="3A13AA74" wp14:editId="2AF0B19B">
+            <wp:extent cx="5731510" cy="3175635"/>
+            <wp:effectExtent l="0" t="0" r="2540" b="5715"/>
+            <wp:docPr id="15" name="Picture 15" descr="Chart, box and whisker chart&#10;&#10;Description automatically generated"/>
+            <wp:cNvGraphicFramePr>
+              <a:graphicFrameLocks xmlns:a="http://schemas.openxmlformats.org/drawingml/2006/main" noChangeAspect="1"/>
+            </wp:cNvGraphicFramePr>
+            <a:graphic xmlns:a="http://schemas.openxmlformats.org/drawingml/2006/main">
+              <a:graphicData uri="http://schemas.openxmlformats.org/drawingml/2006/picture">
+                <pic:pic xmlns:pic="http://schemas.openxmlformats.org/drawingml/2006/picture">
+                  <pic:nvPicPr>
+                    <pic:cNvPr id="15" name="Picture 15" descr="Chart, box and whisker chart&#10;&#10;Description automatically generated"/>
+                    <pic:cNvPicPr/>
+                  </pic:nvPicPr>
+                  <pic:blipFill>
+                    <a:blip r:embed="rId7"/>
+                    <a:stretch>
+                      <a:fillRect/>
+                    </a:stretch>
+                  </pic:blipFill>
+                  <pic:spPr>
+                    <a:xfrm>
+                      <a:off x="0" y="0"/>
+                      <a:ext cx="5731510" cy="3175635"/>
+                    </a:xfrm>
+                    <a:prstGeom prst="rect">
+                      <a:avLst/>
+                    </a:prstGeom>
+                  </pic:spPr>
+                </pic:pic>
+              </a:graphicData>
+            </a:graphic>
+          </wp:inline>
+        </w:drawing>
+      </w:r>
+    </w:p>
+    <w:p>
+      <w:pPr>
+        <w:pStyle w:val="ListParagraph"/>
+        <w:numPr>
+          <w:ilvl w:val="0"/>
+          <w:numId w:val="10"/>
+        </w:numPr>
+        <w:shd w:val="clear" w:color="auto" w:fill="FFFFFF"/>
+        <w:spacing w:after="0" w:line="285" w:lineRule="atLeast"/>
+      </w:pPr>
+      <w:r>
+        <w:t>Is there a difference between like and retweet engagement?</w:t>
+      </w:r>
+    </w:p>
+    <w:p>
+      <w:pPr>
+        <w:pStyle w:val="ListParagraph"/>
+        <w:numPr>
+          <w:ilvl w:val="0"/>
+          <w:numId w:val="10"/>
+        </w:numPr>
+        <w:shd w:val="clear" w:color="auto" w:fill="FFFFFF"/>
+        <w:spacing w:after="0" w:line="285" w:lineRule="atLeast"/>
+      </w:pPr>
+      <w:r>
+        <w:t>Does the user have a preference to certain dog breeds (According to rating)?</w:t>
+      </w:r>
+    </w:p>
+    <w:p>
+      <w:pPr>
+        <w:pStyle w:val="ListParagraph"/>
+        <w:numPr>
+          <w:ilvl w:val="0"/>
+          <w:numId w:val="10"/>
+        </w:numPr>
+        <w:shd w:val="clear" w:color="auto" w:fill="FFFFFF"/>
+        <w:spacing w:after="0" w:line="285" w:lineRule="atLeast"/>
+      </w:pPr>
+      <w:r>
+        <w:t>Does the user have a preference when using the internet dog names?</w:t>
+      </w:r>
+    </w:p>
+    <w:p>
+      <w:pPr>
+        <w:pStyle w:val="ListParagraph"/>
+        <w:numPr>
+          <w:ilvl w:val="0"/>
+          <w:numId w:val="10"/>
+        </w:numPr>
+        <w:shd w:val="clear" w:color="auto" w:fill="FFFFFF"/>
+        <w:spacing w:after="0" w:line="285" w:lineRule="atLeast"/>
+      </w:pPr>
+      <w:r>
+        <w:t>Does the user continuously rate dogs throughout the year?</w:t>
+      </w:r>
+    </w:p>
+    <w:p>
+      <w:pPr>
+        <w:shd w:val="clear" w:color="auto" w:fill="FFFFFF"/>
+        <w:spacing w:after="0" w:line="285" w:lineRule="atLeast"/>
+        <w:rPr>
+          <w:rFonts w:ascii="Consolas" w:eastAsia="Times New Roman" w:hAnsi="Consolas" w:cs="Times New Roman"/>
+          <w:color w:val="000000"/>
+          <w:sz w:val="21"/>
+          <w:szCs w:val="21"/>
+          <w:lang w:eastAsia="ja-JP"/>
+        </w:rPr>
+      </w:pPr>
+    </w:p>
+    <w:p/>
     <w:p>
       <w:pPr>
         <w:pStyle w:val="Heading1"/>
@@ -91,6 +995,7 @@
         <w:rPr>
           <w:noProof/>
         </w:rPr>
+        <w:lastRenderedPageBreak/>
         <w:drawing>
           <wp:inline distT="0" distB="0" distL="0" distR="0" wp14:anchorId="36F1194D" wp14:editId="322F5528">
             <wp:extent cx="5731510" cy="2936240"/>
@@ -107,7 +1012,7 @@
                     <pic:cNvPicPr/>
                   </pic:nvPicPr>
                   <pic:blipFill>
-                    <a:blip r:embed="rId5"/>
+                    <a:blip r:embed="rId8"/>
                     <a:stretch>
                       <a:fillRect/>
                     </a:stretch>
@@ -154,7 +1059,7 @@
                     <pic:cNvPicPr/>
                   </pic:nvPicPr>
                   <pic:blipFill>
-                    <a:blip r:embed="rId6"/>
+                    <a:blip r:embed="rId9"/>
                     <a:stretch>
                       <a:fillRect/>
                     </a:stretch>
@@ -213,6 +1118,7 @@
         <w:rPr>
           <w:noProof/>
         </w:rPr>
+        <w:lastRenderedPageBreak/>
         <w:drawing>
           <wp:inline distT="0" distB="0" distL="0" distR="0" wp14:anchorId="31E47CB2" wp14:editId="1CA314C9">
             <wp:extent cx="5731510" cy="2988945"/>
@@ -229,7 +1135,7 @@
                     <pic:cNvPicPr/>
                   </pic:nvPicPr>
                   <pic:blipFill>
-                    <a:blip r:embed="rId7"/>
+                    <a:blip r:embed="rId10"/>
                     <a:stretch>
                       <a:fillRect/>
                     </a:stretch>
@@ -275,21 +1181,7 @@
         <w:rPr>
           <w:lang w:val="en-US"/>
         </w:rPr>
-        <w:t xml:space="preserve">In general, the user </w:t>
-      </w:r>
-      <w:proofErr w:type="gramStart"/>
-      <w:r>
-        <w:rPr>
-          <w:lang w:val="en-US"/>
-        </w:rPr>
-        <w:t>has a preference for</w:t>
-      </w:r>
-      <w:proofErr w:type="gramEnd"/>
-      <w:r>
-        <w:rPr>
-          <w:lang w:val="en-US"/>
-        </w:rPr>
-        <w:t xml:space="preserve"> the nickname “pupper” when referring to dogs. </w:t>
+        <w:t xml:space="preserve">In general, the user has a preference for the nickname “pupper” when referring to dogs. </w:t>
       </w:r>
     </w:p>
     <w:p>
@@ -318,7 +1210,7 @@
                     <pic:cNvPicPr/>
                   </pic:nvPicPr>
                   <pic:blipFill>
-                    <a:blip r:embed="rId8"/>
+                    <a:blip r:embed="rId11"/>
                     <a:stretch>
                       <a:fillRect/>
                     </a:stretch>
@@ -385,7 +1277,7 @@
                     <pic:cNvPicPr/>
                   </pic:nvPicPr>
                   <pic:blipFill>
-                    <a:blip r:embed="rId9"/>
+                    <a:blip r:embed="rId12"/>
                     <a:stretch>
                       <a:fillRect/>
                     </a:stretch>
@@ -484,7 +1376,7 @@
                     <pic:cNvPicPr/>
                   </pic:nvPicPr>
                   <pic:blipFill>
-                    <a:blip r:embed="rId10"/>
+                    <a:blip r:embed="rId13"/>
                     <a:stretch>
                       <a:fillRect/>
                     </a:stretch>
@@ -532,7 +1424,7 @@
                     <pic:cNvPicPr/>
                   </pic:nvPicPr>
                   <pic:blipFill>
-                    <a:blip r:embed="rId11"/>
+                    <a:blip r:embed="rId14"/>
                     <a:stretch>
                       <a:fillRect/>
                     </a:stretch>
@@ -579,7 +1471,7 @@
                     <pic:cNvPicPr/>
                   </pic:nvPicPr>
                   <pic:blipFill>
-                    <a:blip r:embed="rId12"/>
+                    <a:blip r:embed="rId15"/>
                     <a:stretch>
                       <a:fillRect/>
                     </a:stretch>
@@ -667,7 +1559,7 @@
                     <pic:cNvPicPr/>
                   </pic:nvPicPr>
                   <pic:blipFill>
-                    <a:blip r:embed="rId13"/>
+                    <a:blip r:embed="rId16"/>
                     <a:stretch>
                       <a:fillRect/>
                     </a:stretch>
@@ -727,7 +1619,7 @@
                     <pic:cNvPicPr/>
                   </pic:nvPicPr>
                   <pic:blipFill>
-                    <a:blip r:embed="rId14"/>
+                    <a:blip r:embed="rId17"/>
                     <a:stretch>
                       <a:fillRect/>
                     </a:stretch>
@@ -809,21 +1701,7 @@
         <w:rPr>
           <w:lang w:val="en-US"/>
         </w:rPr>
-        <w:t xml:space="preserve">In replies, there seems to be a high positive relationship between the calculated rating, retweets, </w:t>
-      </w:r>
-      <w:proofErr w:type="gramStart"/>
-      <w:r>
-        <w:rPr>
-          <w:lang w:val="en-US"/>
-        </w:rPr>
-        <w:t>favorites</w:t>
-      </w:r>
-      <w:proofErr w:type="gramEnd"/>
-      <w:r>
-        <w:rPr>
-          <w:lang w:val="en-US"/>
-        </w:rPr>
-        <w:t xml:space="preserve"> and the confidence level of P1, meaning that when the media of the dog can be easily identified by the AI this can generate higher user interaction.</w:t>
+        <w:t>In replies, there seems to be a high positive relationship between the calculated rating, retweets, favorites and the confidence level of P1, meaning that when the media of the dog can be easily identified by the AI this can generate higher user interaction.</w:t>
       </w:r>
     </w:p>
     <w:p>
@@ -872,7 +1750,7 @@
                     <pic:cNvPicPr/>
                   </pic:nvPicPr>
                   <pic:blipFill>
-                    <a:blip r:embed="rId15"/>
+                    <a:blip r:embed="rId18"/>
                     <a:stretch>
                       <a:fillRect/>
                     </a:stretch>
@@ -906,6 +1784,119 @@
 <file path=word/numbering.xml><?xml version="1.0" encoding="utf-8"?>
 <w:numbering xmlns:wpc="http://schemas.microsoft.com/office/word/2010/wordprocessingCanvas" xmlns:cx="http://schemas.microsoft.com/office/drawing/2014/chartex" xmlns:cx1="http://schemas.microsoft.com/office/drawing/2015/9/8/chartex" xmlns:cx2="http://schemas.microsoft.com/office/drawing/2015/10/21/chartex" xmlns:cx3="http://schemas.microsoft.com/office/drawing/2016/5/9/chartex" xmlns:cx4="http://schemas.microsoft.com/office/drawing/2016/5/10/chartex" xmlns:cx5="http://schemas.microsoft.com/office/drawing/2016/5/11/chartex" xmlns:cx6="http://schemas.microsoft.com/office/drawing/2016/5/12/chartex" xmlns:cx7="http://schemas.microsoft.com/office/drawing/2016/5/13/chartex" xmlns:cx8="http://schemas.microsoft.com/office/drawing/2016/5/14/chartex" xmlns:mc="http://schemas.openxmlformats.org/markup-compatibility/2006" xmlns:aink="http://schemas.microsoft.com/office/drawing/2016/ink" xmlns:am3d="http://schemas.microsoft.com/office/drawing/2017/model3d" xmlns:o="urn:schemas-microsoft-com:office:office" xmlns:oel="http://schemas.microsoft.com/office/2019/extlst" xmlns:r="http://schemas.openxmlformats.org/officeDocument/2006/relationships" xmlns:m="http://schemas.openxmlformats.org/officeDocument/2006/math" xmlns:v="urn:schemas-microsoft-com:vml" xmlns:wp14="http://schemas.microsoft.com/office/word/2010/wordprocessingDrawing" xmlns:wp="http://schemas.openxmlformats.org/drawingml/2006/wordprocessingDrawing" xmlns:w10="urn:schemas-microsoft-com:office:word" xmlns:w="http://schemas.openxmlformats.org/wordprocessingml/2006/main" xmlns:w14="http://schemas.microsoft.com/office/word/2010/wordml" xmlns:w15="http://schemas.microsoft.com/office/word/2012/wordml" xmlns:w16cex="http://schemas.microsoft.com/office/word/2018/wordml/cex" xmlns:w16cid="http://schemas.microsoft.com/office/word/2016/wordml/cid" xmlns:w16="http://schemas.microsoft.com/office/word/2018/wordml" xmlns:w16sdtdh="http://schemas.microsoft.com/office/word/2020/wordml/sdtdatahash" xmlns:w16se="http://schemas.microsoft.com/office/word/2015/wordml/symex" xmlns:wpg="http://schemas.microsoft.com/office/word/2010/wordprocessingGroup" xmlns:wpi="http://schemas.microsoft.com/office/word/2010/wordprocessingInk" xmlns:wne="http://schemas.microsoft.com/office/word/2006/wordml" xmlns:wps="http://schemas.microsoft.com/office/word/2010/wordprocessingShape" mc:Ignorable="w14 w15 w16se w16cid w16 w16cex w16sdtdh wp14">
   <w:abstractNum w:abstractNumId="0" w15:restartNumberingAfterBreak="0">
+    <w:nsid w:val="00B37522"/>
+    <w:multiLevelType w:val="hybridMultilevel"/>
+    <w:tmpl w:val="B540DABA"/>
+    <w:lvl w:ilvl="0" w:tplc="0C090001">
+      <w:start w:val="1"/>
+      <w:numFmt w:val="bullet"/>
+      <w:lvlText w:val=""/>
+      <w:lvlJc w:val="left"/>
+      <w:pPr>
+        <w:ind w:left="1080" w:hanging="360"/>
+      </w:pPr>
+      <w:rPr>
+        <w:rFonts w:ascii="Symbol" w:hAnsi="Symbol" w:hint="default"/>
+      </w:rPr>
+    </w:lvl>
+    <w:lvl w:ilvl="1" w:tplc="0C090003" w:tentative="1">
+      <w:start w:val="1"/>
+      <w:numFmt w:val="bullet"/>
+      <w:lvlText w:val="o"/>
+      <w:lvlJc w:val="left"/>
+      <w:pPr>
+        <w:ind w:left="1800" w:hanging="360"/>
+      </w:pPr>
+      <w:rPr>
+        <w:rFonts w:ascii="Courier New" w:hAnsi="Courier New" w:cs="Courier New" w:hint="default"/>
+      </w:rPr>
+    </w:lvl>
+    <w:lvl w:ilvl="2" w:tplc="0C090005" w:tentative="1">
+      <w:start w:val="1"/>
+      <w:numFmt w:val="bullet"/>
+      <w:lvlText w:val=""/>
+      <w:lvlJc w:val="left"/>
+      <w:pPr>
+        <w:ind w:left="2520" w:hanging="360"/>
+      </w:pPr>
+      <w:rPr>
+        <w:rFonts w:ascii="Wingdings" w:hAnsi="Wingdings" w:hint="default"/>
+      </w:rPr>
+    </w:lvl>
+    <w:lvl w:ilvl="3" w:tplc="0C090001" w:tentative="1">
+      <w:start w:val="1"/>
+      <w:numFmt w:val="bullet"/>
+      <w:lvlText w:val=""/>
+      <w:lvlJc w:val="left"/>
+      <w:pPr>
+        <w:ind w:left="3240" w:hanging="360"/>
+      </w:pPr>
+      <w:rPr>
+        <w:rFonts w:ascii="Symbol" w:hAnsi="Symbol" w:hint="default"/>
+      </w:rPr>
+    </w:lvl>
+    <w:lvl w:ilvl="4" w:tplc="0C090003" w:tentative="1">
+      <w:start w:val="1"/>
+      <w:numFmt w:val="bullet"/>
+      <w:lvlText w:val="o"/>
+      <w:lvlJc w:val="left"/>
+      <w:pPr>
+        <w:ind w:left="3960" w:hanging="360"/>
+      </w:pPr>
+      <w:rPr>
+        <w:rFonts w:ascii="Courier New" w:hAnsi="Courier New" w:cs="Courier New" w:hint="default"/>
+      </w:rPr>
+    </w:lvl>
+    <w:lvl w:ilvl="5" w:tplc="0C090005" w:tentative="1">
+      <w:start w:val="1"/>
+      <w:numFmt w:val="bullet"/>
+      <w:lvlText w:val=""/>
+      <w:lvlJc w:val="left"/>
+      <w:pPr>
+        <w:ind w:left="4680" w:hanging="360"/>
+      </w:pPr>
+      <w:rPr>
+        <w:rFonts w:ascii="Wingdings" w:hAnsi="Wingdings" w:hint="default"/>
+      </w:rPr>
+    </w:lvl>
+    <w:lvl w:ilvl="6" w:tplc="0C090001" w:tentative="1">
+      <w:start w:val="1"/>
+      <w:numFmt w:val="bullet"/>
+      <w:lvlText w:val=""/>
+      <w:lvlJc w:val="left"/>
+      <w:pPr>
+        <w:ind w:left="5400" w:hanging="360"/>
+      </w:pPr>
+      <w:rPr>
+        <w:rFonts w:ascii="Symbol" w:hAnsi="Symbol" w:hint="default"/>
+      </w:rPr>
+    </w:lvl>
+    <w:lvl w:ilvl="7" w:tplc="0C090003" w:tentative="1">
+      <w:start w:val="1"/>
+      <w:numFmt w:val="bullet"/>
+      <w:lvlText w:val="o"/>
+      <w:lvlJc w:val="left"/>
+      <w:pPr>
+        <w:ind w:left="6120" w:hanging="360"/>
+      </w:pPr>
+      <w:rPr>
+        <w:rFonts w:ascii="Courier New" w:hAnsi="Courier New" w:cs="Courier New" w:hint="default"/>
+      </w:rPr>
+    </w:lvl>
+    <w:lvl w:ilvl="8" w:tplc="0C090005" w:tentative="1">
+      <w:start w:val="1"/>
+      <w:numFmt w:val="bullet"/>
+      <w:lvlText w:val=""/>
+      <w:lvlJc w:val="left"/>
+      <w:pPr>
+        <w:ind w:left="6840" w:hanging="360"/>
+      </w:pPr>
+      <w:rPr>
+        <w:rFonts w:ascii="Wingdings" w:hAnsi="Wingdings" w:hint="default"/>
+      </w:rPr>
+    </w:lvl>
+  </w:abstractNum>
+  <w:abstractNum w:abstractNumId="1" w15:restartNumberingAfterBreak="0">
     <w:nsid w:val="018F6C74"/>
     <w:multiLevelType w:val="hybridMultilevel"/>
     <w:tmpl w:val="B7B2BA88"/>
@@ -1018,8 +2009,936 @@
       </w:rPr>
     </w:lvl>
   </w:abstractNum>
+  <w:abstractNum w:abstractNumId="2" w15:restartNumberingAfterBreak="0">
+    <w:nsid w:val="0F393EB0"/>
+    <w:multiLevelType w:val="hybridMultilevel"/>
+    <w:tmpl w:val="9356D3FA"/>
+    <w:lvl w:ilvl="0" w:tplc="90C2F0EC">
+      <w:numFmt w:val="bullet"/>
+      <w:lvlText w:val="-"/>
+      <w:lvlJc w:val="left"/>
+      <w:pPr>
+        <w:ind w:left="720" w:hanging="360"/>
+      </w:pPr>
+      <w:rPr>
+        <w:rFonts w:ascii="Calibri" w:eastAsiaTheme="minorHAnsi" w:hAnsi="Calibri" w:cs="Calibri" w:hint="default"/>
+      </w:rPr>
+    </w:lvl>
+    <w:lvl w:ilvl="1" w:tplc="0C090003" w:tentative="1">
+      <w:start w:val="1"/>
+      <w:numFmt w:val="bullet"/>
+      <w:lvlText w:val="o"/>
+      <w:lvlJc w:val="left"/>
+      <w:pPr>
+        <w:ind w:left="1440" w:hanging="360"/>
+      </w:pPr>
+      <w:rPr>
+        <w:rFonts w:ascii="Courier New" w:hAnsi="Courier New" w:cs="Courier New" w:hint="default"/>
+      </w:rPr>
+    </w:lvl>
+    <w:lvl w:ilvl="2" w:tplc="0C090005" w:tentative="1">
+      <w:start w:val="1"/>
+      <w:numFmt w:val="bullet"/>
+      <w:lvlText w:val=""/>
+      <w:lvlJc w:val="left"/>
+      <w:pPr>
+        <w:ind w:left="2160" w:hanging="360"/>
+      </w:pPr>
+      <w:rPr>
+        <w:rFonts w:ascii="Wingdings" w:hAnsi="Wingdings" w:hint="default"/>
+      </w:rPr>
+    </w:lvl>
+    <w:lvl w:ilvl="3" w:tplc="0C090001" w:tentative="1">
+      <w:start w:val="1"/>
+      <w:numFmt w:val="bullet"/>
+      <w:lvlText w:val=""/>
+      <w:lvlJc w:val="left"/>
+      <w:pPr>
+        <w:ind w:left="2880" w:hanging="360"/>
+      </w:pPr>
+      <w:rPr>
+        <w:rFonts w:ascii="Symbol" w:hAnsi="Symbol" w:hint="default"/>
+      </w:rPr>
+    </w:lvl>
+    <w:lvl w:ilvl="4" w:tplc="0C090003" w:tentative="1">
+      <w:start w:val="1"/>
+      <w:numFmt w:val="bullet"/>
+      <w:lvlText w:val="o"/>
+      <w:lvlJc w:val="left"/>
+      <w:pPr>
+        <w:ind w:left="3600" w:hanging="360"/>
+      </w:pPr>
+      <w:rPr>
+        <w:rFonts w:ascii="Courier New" w:hAnsi="Courier New" w:cs="Courier New" w:hint="default"/>
+      </w:rPr>
+    </w:lvl>
+    <w:lvl w:ilvl="5" w:tplc="0C090005" w:tentative="1">
+      <w:start w:val="1"/>
+      <w:numFmt w:val="bullet"/>
+      <w:lvlText w:val=""/>
+      <w:lvlJc w:val="left"/>
+      <w:pPr>
+        <w:ind w:left="4320" w:hanging="360"/>
+      </w:pPr>
+      <w:rPr>
+        <w:rFonts w:ascii="Wingdings" w:hAnsi="Wingdings" w:hint="default"/>
+      </w:rPr>
+    </w:lvl>
+    <w:lvl w:ilvl="6" w:tplc="0C090001" w:tentative="1">
+      <w:start w:val="1"/>
+      <w:numFmt w:val="bullet"/>
+      <w:lvlText w:val=""/>
+      <w:lvlJc w:val="left"/>
+      <w:pPr>
+        <w:ind w:left="5040" w:hanging="360"/>
+      </w:pPr>
+      <w:rPr>
+        <w:rFonts w:ascii="Symbol" w:hAnsi="Symbol" w:hint="default"/>
+      </w:rPr>
+    </w:lvl>
+    <w:lvl w:ilvl="7" w:tplc="0C090003" w:tentative="1">
+      <w:start w:val="1"/>
+      <w:numFmt w:val="bullet"/>
+      <w:lvlText w:val="o"/>
+      <w:lvlJc w:val="left"/>
+      <w:pPr>
+        <w:ind w:left="5760" w:hanging="360"/>
+      </w:pPr>
+      <w:rPr>
+        <w:rFonts w:ascii="Courier New" w:hAnsi="Courier New" w:cs="Courier New" w:hint="default"/>
+      </w:rPr>
+    </w:lvl>
+    <w:lvl w:ilvl="8" w:tplc="0C090005" w:tentative="1">
+      <w:start w:val="1"/>
+      <w:numFmt w:val="bullet"/>
+      <w:lvlText w:val=""/>
+      <w:lvlJc w:val="left"/>
+      <w:pPr>
+        <w:ind w:left="6480" w:hanging="360"/>
+      </w:pPr>
+      <w:rPr>
+        <w:rFonts w:ascii="Wingdings" w:hAnsi="Wingdings" w:hint="default"/>
+      </w:rPr>
+    </w:lvl>
+  </w:abstractNum>
+  <w:abstractNum w:abstractNumId="3" w15:restartNumberingAfterBreak="0">
+    <w:nsid w:val="244C2065"/>
+    <w:multiLevelType w:val="hybridMultilevel"/>
+    <w:tmpl w:val="6AB88594"/>
+    <w:lvl w:ilvl="0" w:tplc="0C090001">
+      <w:start w:val="1"/>
+      <w:numFmt w:val="bullet"/>
+      <w:lvlText w:val=""/>
+      <w:lvlJc w:val="left"/>
+      <w:pPr>
+        <w:ind w:left="720" w:hanging="360"/>
+      </w:pPr>
+      <w:rPr>
+        <w:rFonts w:ascii="Symbol" w:hAnsi="Symbol" w:hint="default"/>
+      </w:rPr>
+    </w:lvl>
+    <w:lvl w:ilvl="1" w:tplc="FFFFFFFF" w:tentative="1">
+      <w:start w:val="1"/>
+      <w:numFmt w:val="bullet"/>
+      <w:lvlText w:val="o"/>
+      <w:lvlJc w:val="left"/>
+      <w:pPr>
+        <w:ind w:left="1440" w:hanging="360"/>
+      </w:pPr>
+      <w:rPr>
+        <w:rFonts w:ascii="Courier New" w:hAnsi="Courier New" w:cs="Courier New" w:hint="default"/>
+      </w:rPr>
+    </w:lvl>
+    <w:lvl w:ilvl="2" w:tplc="FFFFFFFF" w:tentative="1">
+      <w:start w:val="1"/>
+      <w:numFmt w:val="bullet"/>
+      <w:lvlText w:val=""/>
+      <w:lvlJc w:val="left"/>
+      <w:pPr>
+        <w:ind w:left="2160" w:hanging="360"/>
+      </w:pPr>
+      <w:rPr>
+        <w:rFonts w:ascii="Wingdings" w:hAnsi="Wingdings" w:hint="default"/>
+      </w:rPr>
+    </w:lvl>
+    <w:lvl w:ilvl="3" w:tplc="FFFFFFFF" w:tentative="1">
+      <w:start w:val="1"/>
+      <w:numFmt w:val="bullet"/>
+      <w:lvlText w:val=""/>
+      <w:lvlJc w:val="left"/>
+      <w:pPr>
+        <w:ind w:left="2880" w:hanging="360"/>
+      </w:pPr>
+      <w:rPr>
+        <w:rFonts w:ascii="Symbol" w:hAnsi="Symbol" w:hint="default"/>
+      </w:rPr>
+    </w:lvl>
+    <w:lvl w:ilvl="4" w:tplc="FFFFFFFF" w:tentative="1">
+      <w:start w:val="1"/>
+      <w:numFmt w:val="bullet"/>
+      <w:lvlText w:val="o"/>
+      <w:lvlJc w:val="left"/>
+      <w:pPr>
+        <w:ind w:left="3600" w:hanging="360"/>
+      </w:pPr>
+      <w:rPr>
+        <w:rFonts w:ascii="Courier New" w:hAnsi="Courier New" w:cs="Courier New" w:hint="default"/>
+      </w:rPr>
+    </w:lvl>
+    <w:lvl w:ilvl="5" w:tplc="FFFFFFFF" w:tentative="1">
+      <w:start w:val="1"/>
+      <w:numFmt w:val="bullet"/>
+      <w:lvlText w:val=""/>
+      <w:lvlJc w:val="left"/>
+      <w:pPr>
+        <w:ind w:left="4320" w:hanging="360"/>
+      </w:pPr>
+      <w:rPr>
+        <w:rFonts w:ascii="Wingdings" w:hAnsi="Wingdings" w:hint="default"/>
+      </w:rPr>
+    </w:lvl>
+    <w:lvl w:ilvl="6" w:tplc="FFFFFFFF" w:tentative="1">
+      <w:start w:val="1"/>
+      <w:numFmt w:val="bullet"/>
+      <w:lvlText w:val=""/>
+      <w:lvlJc w:val="left"/>
+      <w:pPr>
+        <w:ind w:left="5040" w:hanging="360"/>
+      </w:pPr>
+      <w:rPr>
+        <w:rFonts w:ascii="Symbol" w:hAnsi="Symbol" w:hint="default"/>
+      </w:rPr>
+    </w:lvl>
+    <w:lvl w:ilvl="7" w:tplc="FFFFFFFF" w:tentative="1">
+      <w:start w:val="1"/>
+      <w:numFmt w:val="bullet"/>
+      <w:lvlText w:val="o"/>
+      <w:lvlJc w:val="left"/>
+      <w:pPr>
+        <w:ind w:left="5760" w:hanging="360"/>
+      </w:pPr>
+      <w:rPr>
+        <w:rFonts w:ascii="Courier New" w:hAnsi="Courier New" w:cs="Courier New" w:hint="default"/>
+      </w:rPr>
+    </w:lvl>
+    <w:lvl w:ilvl="8" w:tplc="FFFFFFFF" w:tentative="1">
+      <w:start w:val="1"/>
+      <w:numFmt w:val="bullet"/>
+      <w:lvlText w:val=""/>
+      <w:lvlJc w:val="left"/>
+      <w:pPr>
+        <w:ind w:left="6480" w:hanging="360"/>
+      </w:pPr>
+      <w:rPr>
+        <w:rFonts w:ascii="Wingdings" w:hAnsi="Wingdings" w:hint="default"/>
+      </w:rPr>
+    </w:lvl>
+  </w:abstractNum>
+  <w:abstractNum w:abstractNumId="4" w15:restartNumberingAfterBreak="0">
+    <w:nsid w:val="4D212F61"/>
+    <w:multiLevelType w:val="hybridMultilevel"/>
+    <w:tmpl w:val="092E675C"/>
+    <w:lvl w:ilvl="0" w:tplc="0C090001">
+      <w:start w:val="1"/>
+      <w:numFmt w:val="bullet"/>
+      <w:lvlText w:val=""/>
+      <w:lvlJc w:val="left"/>
+      <w:pPr>
+        <w:ind w:left="720" w:hanging="360"/>
+      </w:pPr>
+      <w:rPr>
+        <w:rFonts w:ascii="Symbol" w:hAnsi="Symbol" w:hint="default"/>
+      </w:rPr>
+    </w:lvl>
+    <w:lvl w:ilvl="1" w:tplc="FFFFFFFF" w:tentative="1">
+      <w:start w:val="1"/>
+      <w:numFmt w:val="bullet"/>
+      <w:lvlText w:val="o"/>
+      <w:lvlJc w:val="left"/>
+      <w:pPr>
+        <w:ind w:left="1440" w:hanging="360"/>
+      </w:pPr>
+      <w:rPr>
+        <w:rFonts w:ascii="Courier New" w:hAnsi="Courier New" w:cs="Courier New" w:hint="default"/>
+      </w:rPr>
+    </w:lvl>
+    <w:lvl w:ilvl="2" w:tplc="FFFFFFFF" w:tentative="1">
+      <w:start w:val="1"/>
+      <w:numFmt w:val="bullet"/>
+      <w:lvlText w:val=""/>
+      <w:lvlJc w:val="left"/>
+      <w:pPr>
+        <w:ind w:left="2160" w:hanging="360"/>
+      </w:pPr>
+      <w:rPr>
+        <w:rFonts w:ascii="Wingdings" w:hAnsi="Wingdings" w:hint="default"/>
+      </w:rPr>
+    </w:lvl>
+    <w:lvl w:ilvl="3" w:tplc="FFFFFFFF" w:tentative="1">
+      <w:start w:val="1"/>
+      <w:numFmt w:val="bullet"/>
+      <w:lvlText w:val=""/>
+      <w:lvlJc w:val="left"/>
+      <w:pPr>
+        <w:ind w:left="2880" w:hanging="360"/>
+      </w:pPr>
+      <w:rPr>
+        <w:rFonts w:ascii="Symbol" w:hAnsi="Symbol" w:hint="default"/>
+      </w:rPr>
+    </w:lvl>
+    <w:lvl w:ilvl="4" w:tplc="FFFFFFFF" w:tentative="1">
+      <w:start w:val="1"/>
+      <w:numFmt w:val="bullet"/>
+      <w:lvlText w:val="o"/>
+      <w:lvlJc w:val="left"/>
+      <w:pPr>
+        <w:ind w:left="3600" w:hanging="360"/>
+      </w:pPr>
+      <w:rPr>
+        <w:rFonts w:ascii="Courier New" w:hAnsi="Courier New" w:cs="Courier New" w:hint="default"/>
+      </w:rPr>
+    </w:lvl>
+    <w:lvl w:ilvl="5" w:tplc="FFFFFFFF" w:tentative="1">
+      <w:start w:val="1"/>
+      <w:numFmt w:val="bullet"/>
+      <w:lvlText w:val=""/>
+      <w:lvlJc w:val="left"/>
+      <w:pPr>
+        <w:ind w:left="4320" w:hanging="360"/>
+      </w:pPr>
+      <w:rPr>
+        <w:rFonts w:ascii="Wingdings" w:hAnsi="Wingdings" w:hint="default"/>
+      </w:rPr>
+    </w:lvl>
+    <w:lvl w:ilvl="6" w:tplc="FFFFFFFF" w:tentative="1">
+      <w:start w:val="1"/>
+      <w:numFmt w:val="bullet"/>
+      <w:lvlText w:val=""/>
+      <w:lvlJc w:val="left"/>
+      <w:pPr>
+        <w:ind w:left="5040" w:hanging="360"/>
+      </w:pPr>
+      <w:rPr>
+        <w:rFonts w:ascii="Symbol" w:hAnsi="Symbol" w:hint="default"/>
+      </w:rPr>
+    </w:lvl>
+    <w:lvl w:ilvl="7" w:tplc="FFFFFFFF" w:tentative="1">
+      <w:start w:val="1"/>
+      <w:numFmt w:val="bullet"/>
+      <w:lvlText w:val="o"/>
+      <w:lvlJc w:val="left"/>
+      <w:pPr>
+        <w:ind w:left="5760" w:hanging="360"/>
+      </w:pPr>
+      <w:rPr>
+        <w:rFonts w:ascii="Courier New" w:hAnsi="Courier New" w:cs="Courier New" w:hint="default"/>
+      </w:rPr>
+    </w:lvl>
+    <w:lvl w:ilvl="8" w:tplc="FFFFFFFF" w:tentative="1">
+      <w:start w:val="1"/>
+      <w:numFmt w:val="bullet"/>
+      <w:lvlText w:val=""/>
+      <w:lvlJc w:val="left"/>
+      <w:pPr>
+        <w:ind w:left="6480" w:hanging="360"/>
+      </w:pPr>
+      <w:rPr>
+        <w:rFonts w:ascii="Wingdings" w:hAnsi="Wingdings" w:hint="default"/>
+      </w:rPr>
+    </w:lvl>
+  </w:abstractNum>
+  <w:abstractNum w:abstractNumId="5" w15:restartNumberingAfterBreak="0">
+    <w:nsid w:val="4DE048DA"/>
+    <w:multiLevelType w:val="hybridMultilevel"/>
+    <w:tmpl w:val="1D14D9DC"/>
+    <w:lvl w:ilvl="0" w:tplc="0C090001">
+      <w:start w:val="1"/>
+      <w:numFmt w:val="bullet"/>
+      <w:lvlText w:val=""/>
+      <w:lvlJc w:val="left"/>
+      <w:pPr>
+        <w:ind w:left="720" w:hanging="360"/>
+      </w:pPr>
+      <w:rPr>
+        <w:rFonts w:ascii="Symbol" w:hAnsi="Symbol" w:hint="default"/>
+      </w:rPr>
+    </w:lvl>
+    <w:lvl w:ilvl="1" w:tplc="0C090003" w:tentative="1">
+      <w:start w:val="1"/>
+      <w:numFmt w:val="bullet"/>
+      <w:lvlText w:val="o"/>
+      <w:lvlJc w:val="left"/>
+      <w:pPr>
+        <w:ind w:left="1440" w:hanging="360"/>
+      </w:pPr>
+      <w:rPr>
+        <w:rFonts w:ascii="Courier New" w:hAnsi="Courier New" w:cs="Courier New" w:hint="default"/>
+      </w:rPr>
+    </w:lvl>
+    <w:lvl w:ilvl="2" w:tplc="0C090005" w:tentative="1">
+      <w:start w:val="1"/>
+      <w:numFmt w:val="bullet"/>
+      <w:lvlText w:val=""/>
+      <w:lvlJc w:val="left"/>
+      <w:pPr>
+        <w:ind w:left="2160" w:hanging="360"/>
+      </w:pPr>
+      <w:rPr>
+        <w:rFonts w:ascii="Wingdings" w:hAnsi="Wingdings" w:hint="default"/>
+      </w:rPr>
+    </w:lvl>
+    <w:lvl w:ilvl="3" w:tplc="0C090001" w:tentative="1">
+      <w:start w:val="1"/>
+      <w:numFmt w:val="bullet"/>
+      <w:lvlText w:val=""/>
+      <w:lvlJc w:val="left"/>
+      <w:pPr>
+        <w:ind w:left="2880" w:hanging="360"/>
+      </w:pPr>
+      <w:rPr>
+        <w:rFonts w:ascii="Symbol" w:hAnsi="Symbol" w:hint="default"/>
+      </w:rPr>
+    </w:lvl>
+    <w:lvl w:ilvl="4" w:tplc="0C090003" w:tentative="1">
+      <w:start w:val="1"/>
+      <w:numFmt w:val="bullet"/>
+      <w:lvlText w:val="o"/>
+      <w:lvlJc w:val="left"/>
+      <w:pPr>
+        <w:ind w:left="3600" w:hanging="360"/>
+      </w:pPr>
+      <w:rPr>
+        <w:rFonts w:ascii="Courier New" w:hAnsi="Courier New" w:cs="Courier New" w:hint="default"/>
+      </w:rPr>
+    </w:lvl>
+    <w:lvl w:ilvl="5" w:tplc="0C090005" w:tentative="1">
+      <w:start w:val="1"/>
+      <w:numFmt w:val="bullet"/>
+      <w:lvlText w:val=""/>
+      <w:lvlJc w:val="left"/>
+      <w:pPr>
+        <w:ind w:left="4320" w:hanging="360"/>
+      </w:pPr>
+      <w:rPr>
+        <w:rFonts w:ascii="Wingdings" w:hAnsi="Wingdings" w:hint="default"/>
+      </w:rPr>
+    </w:lvl>
+    <w:lvl w:ilvl="6" w:tplc="0C090001" w:tentative="1">
+      <w:start w:val="1"/>
+      <w:numFmt w:val="bullet"/>
+      <w:lvlText w:val=""/>
+      <w:lvlJc w:val="left"/>
+      <w:pPr>
+        <w:ind w:left="5040" w:hanging="360"/>
+      </w:pPr>
+      <w:rPr>
+        <w:rFonts w:ascii="Symbol" w:hAnsi="Symbol" w:hint="default"/>
+      </w:rPr>
+    </w:lvl>
+    <w:lvl w:ilvl="7" w:tplc="0C090003" w:tentative="1">
+      <w:start w:val="1"/>
+      <w:numFmt w:val="bullet"/>
+      <w:lvlText w:val="o"/>
+      <w:lvlJc w:val="left"/>
+      <w:pPr>
+        <w:ind w:left="5760" w:hanging="360"/>
+      </w:pPr>
+      <w:rPr>
+        <w:rFonts w:ascii="Courier New" w:hAnsi="Courier New" w:cs="Courier New" w:hint="default"/>
+      </w:rPr>
+    </w:lvl>
+    <w:lvl w:ilvl="8" w:tplc="0C090005" w:tentative="1">
+      <w:start w:val="1"/>
+      <w:numFmt w:val="bullet"/>
+      <w:lvlText w:val=""/>
+      <w:lvlJc w:val="left"/>
+      <w:pPr>
+        <w:ind w:left="6480" w:hanging="360"/>
+      </w:pPr>
+      <w:rPr>
+        <w:rFonts w:ascii="Wingdings" w:hAnsi="Wingdings" w:hint="default"/>
+      </w:rPr>
+    </w:lvl>
+  </w:abstractNum>
+  <w:abstractNum w:abstractNumId="6" w15:restartNumberingAfterBreak="0">
+    <w:nsid w:val="6CBB0527"/>
+    <w:multiLevelType w:val="hybridMultilevel"/>
+    <w:tmpl w:val="A2985334"/>
+    <w:lvl w:ilvl="0" w:tplc="0C090001">
+      <w:start w:val="1"/>
+      <w:numFmt w:val="bullet"/>
+      <w:lvlText w:val=""/>
+      <w:lvlJc w:val="left"/>
+      <w:pPr>
+        <w:ind w:left="720" w:hanging="360"/>
+      </w:pPr>
+      <w:rPr>
+        <w:rFonts w:ascii="Symbol" w:hAnsi="Symbol" w:hint="default"/>
+      </w:rPr>
+    </w:lvl>
+    <w:lvl w:ilvl="1" w:tplc="0C090003" w:tentative="1">
+      <w:start w:val="1"/>
+      <w:numFmt w:val="bullet"/>
+      <w:lvlText w:val="o"/>
+      <w:lvlJc w:val="left"/>
+      <w:pPr>
+        <w:ind w:left="1440" w:hanging="360"/>
+      </w:pPr>
+      <w:rPr>
+        <w:rFonts w:ascii="Courier New" w:hAnsi="Courier New" w:cs="Courier New" w:hint="default"/>
+      </w:rPr>
+    </w:lvl>
+    <w:lvl w:ilvl="2" w:tplc="0C090005" w:tentative="1">
+      <w:start w:val="1"/>
+      <w:numFmt w:val="bullet"/>
+      <w:lvlText w:val=""/>
+      <w:lvlJc w:val="left"/>
+      <w:pPr>
+        <w:ind w:left="2160" w:hanging="360"/>
+      </w:pPr>
+      <w:rPr>
+        <w:rFonts w:ascii="Wingdings" w:hAnsi="Wingdings" w:hint="default"/>
+      </w:rPr>
+    </w:lvl>
+    <w:lvl w:ilvl="3" w:tplc="0C090001" w:tentative="1">
+      <w:start w:val="1"/>
+      <w:numFmt w:val="bullet"/>
+      <w:lvlText w:val=""/>
+      <w:lvlJc w:val="left"/>
+      <w:pPr>
+        <w:ind w:left="2880" w:hanging="360"/>
+      </w:pPr>
+      <w:rPr>
+        <w:rFonts w:ascii="Symbol" w:hAnsi="Symbol" w:hint="default"/>
+      </w:rPr>
+    </w:lvl>
+    <w:lvl w:ilvl="4" w:tplc="0C090003" w:tentative="1">
+      <w:start w:val="1"/>
+      <w:numFmt w:val="bullet"/>
+      <w:lvlText w:val="o"/>
+      <w:lvlJc w:val="left"/>
+      <w:pPr>
+        <w:ind w:left="3600" w:hanging="360"/>
+      </w:pPr>
+      <w:rPr>
+        <w:rFonts w:ascii="Courier New" w:hAnsi="Courier New" w:cs="Courier New" w:hint="default"/>
+      </w:rPr>
+    </w:lvl>
+    <w:lvl w:ilvl="5" w:tplc="0C090005" w:tentative="1">
+      <w:start w:val="1"/>
+      <w:numFmt w:val="bullet"/>
+      <w:lvlText w:val=""/>
+      <w:lvlJc w:val="left"/>
+      <w:pPr>
+        <w:ind w:left="4320" w:hanging="360"/>
+      </w:pPr>
+      <w:rPr>
+        <w:rFonts w:ascii="Wingdings" w:hAnsi="Wingdings" w:hint="default"/>
+      </w:rPr>
+    </w:lvl>
+    <w:lvl w:ilvl="6" w:tplc="0C090001" w:tentative="1">
+      <w:start w:val="1"/>
+      <w:numFmt w:val="bullet"/>
+      <w:lvlText w:val=""/>
+      <w:lvlJc w:val="left"/>
+      <w:pPr>
+        <w:ind w:left="5040" w:hanging="360"/>
+      </w:pPr>
+      <w:rPr>
+        <w:rFonts w:ascii="Symbol" w:hAnsi="Symbol" w:hint="default"/>
+      </w:rPr>
+    </w:lvl>
+    <w:lvl w:ilvl="7" w:tplc="0C090003" w:tentative="1">
+      <w:start w:val="1"/>
+      <w:numFmt w:val="bullet"/>
+      <w:lvlText w:val="o"/>
+      <w:lvlJc w:val="left"/>
+      <w:pPr>
+        <w:ind w:left="5760" w:hanging="360"/>
+      </w:pPr>
+      <w:rPr>
+        <w:rFonts w:ascii="Courier New" w:hAnsi="Courier New" w:cs="Courier New" w:hint="default"/>
+      </w:rPr>
+    </w:lvl>
+    <w:lvl w:ilvl="8" w:tplc="0C090005" w:tentative="1">
+      <w:start w:val="1"/>
+      <w:numFmt w:val="bullet"/>
+      <w:lvlText w:val=""/>
+      <w:lvlJc w:val="left"/>
+      <w:pPr>
+        <w:ind w:left="6480" w:hanging="360"/>
+      </w:pPr>
+      <w:rPr>
+        <w:rFonts w:ascii="Wingdings" w:hAnsi="Wingdings" w:hint="default"/>
+      </w:rPr>
+    </w:lvl>
+  </w:abstractNum>
+  <w:abstractNum w:abstractNumId="7" w15:restartNumberingAfterBreak="0">
+    <w:nsid w:val="6FDC1B91"/>
+    <w:multiLevelType w:val="hybridMultilevel"/>
+    <w:tmpl w:val="687AA70A"/>
+    <w:lvl w:ilvl="0" w:tplc="90C2F0EC">
+      <w:numFmt w:val="bullet"/>
+      <w:lvlText w:val="-"/>
+      <w:lvlJc w:val="left"/>
+      <w:pPr>
+        <w:ind w:left="720" w:hanging="360"/>
+      </w:pPr>
+      <w:rPr>
+        <w:rFonts w:ascii="Calibri" w:eastAsiaTheme="minorHAnsi" w:hAnsi="Calibri" w:cs="Calibri" w:hint="default"/>
+      </w:rPr>
+    </w:lvl>
+    <w:lvl w:ilvl="1" w:tplc="0C090003" w:tentative="1">
+      <w:start w:val="1"/>
+      <w:numFmt w:val="bullet"/>
+      <w:lvlText w:val="o"/>
+      <w:lvlJc w:val="left"/>
+      <w:pPr>
+        <w:ind w:left="1440" w:hanging="360"/>
+      </w:pPr>
+      <w:rPr>
+        <w:rFonts w:ascii="Courier New" w:hAnsi="Courier New" w:cs="Courier New" w:hint="default"/>
+      </w:rPr>
+    </w:lvl>
+    <w:lvl w:ilvl="2" w:tplc="0C090005" w:tentative="1">
+      <w:start w:val="1"/>
+      <w:numFmt w:val="bullet"/>
+      <w:lvlText w:val=""/>
+      <w:lvlJc w:val="left"/>
+      <w:pPr>
+        <w:ind w:left="2160" w:hanging="360"/>
+      </w:pPr>
+      <w:rPr>
+        <w:rFonts w:ascii="Wingdings" w:hAnsi="Wingdings" w:hint="default"/>
+      </w:rPr>
+    </w:lvl>
+    <w:lvl w:ilvl="3" w:tplc="0C090001" w:tentative="1">
+      <w:start w:val="1"/>
+      <w:numFmt w:val="bullet"/>
+      <w:lvlText w:val=""/>
+      <w:lvlJc w:val="left"/>
+      <w:pPr>
+        <w:ind w:left="2880" w:hanging="360"/>
+      </w:pPr>
+      <w:rPr>
+        <w:rFonts w:ascii="Symbol" w:hAnsi="Symbol" w:hint="default"/>
+      </w:rPr>
+    </w:lvl>
+    <w:lvl w:ilvl="4" w:tplc="0C090003" w:tentative="1">
+      <w:start w:val="1"/>
+      <w:numFmt w:val="bullet"/>
+      <w:lvlText w:val="o"/>
+      <w:lvlJc w:val="left"/>
+      <w:pPr>
+        <w:ind w:left="3600" w:hanging="360"/>
+      </w:pPr>
+      <w:rPr>
+        <w:rFonts w:ascii="Courier New" w:hAnsi="Courier New" w:cs="Courier New" w:hint="default"/>
+      </w:rPr>
+    </w:lvl>
+    <w:lvl w:ilvl="5" w:tplc="0C090005" w:tentative="1">
+      <w:start w:val="1"/>
+      <w:numFmt w:val="bullet"/>
+      <w:lvlText w:val=""/>
+      <w:lvlJc w:val="left"/>
+      <w:pPr>
+        <w:ind w:left="4320" w:hanging="360"/>
+      </w:pPr>
+      <w:rPr>
+        <w:rFonts w:ascii="Wingdings" w:hAnsi="Wingdings" w:hint="default"/>
+      </w:rPr>
+    </w:lvl>
+    <w:lvl w:ilvl="6" w:tplc="0C090001" w:tentative="1">
+      <w:start w:val="1"/>
+      <w:numFmt w:val="bullet"/>
+      <w:lvlText w:val=""/>
+      <w:lvlJc w:val="left"/>
+      <w:pPr>
+        <w:ind w:left="5040" w:hanging="360"/>
+      </w:pPr>
+      <w:rPr>
+        <w:rFonts w:ascii="Symbol" w:hAnsi="Symbol" w:hint="default"/>
+      </w:rPr>
+    </w:lvl>
+    <w:lvl w:ilvl="7" w:tplc="0C090003" w:tentative="1">
+      <w:start w:val="1"/>
+      <w:numFmt w:val="bullet"/>
+      <w:lvlText w:val="o"/>
+      <w:lvlJc w:val="left"/>
+      <w:pPr>
+        <w:ind w:left="5760" w:hanging="360"/>
+      </w:pPr>
+      <w:rPr>
+        <w:rFonts w:ascii="Courier New" w:hAnsi="Courier New" w:cs="Courier New" w:hint="default"/>
+      </w:rPr>
+    </w:lvl>
+    <w:lvl w:ilvl="8" w:tplc="0C090005" w:tentative="1">
+      <w:start w:val="1"/>
+      <w:numFmt w:val="bullet"/>
+      <w:lvlText w:val=""/>
+      <w:lvlJc w:val="left"/>
+      <w:pPr>
+        <w:ind w:left="6480" w:hanging="360"/>
+      </w:pPr>
+      <w:rPr>
+        <w:rFonts w:ascii="Wingdings" w:hAnsi="Wingdings" w:hint="default"/>
+      </w:rPr>
+    </w:lvl>
+  </w:abstractNum>
+  <w:abstractNum w:abstractNumId="8" w15:restartNumberingAfterBreak="0">
+    <w:nsid w:val="7A5273DF"/>
+    <w:multiLevelType w:val="hybridMultilevel"/>
+    <w:tmpl w:val="44421E28"/>
+    <w:lvl w:ilvl="0" w:tplc="90C2F0EC">
+      <w:numFmt w:val="bullet"/>
+      <w:lvlText w:val="-"/>
+      <w:lvlJc w:val="left"/>
+      <w:pPr>
+        <w:ind w:left="720" w:hanging="360"/>
+      </w:pPr>
+      <w:rPr>
+        <w:rFonts w:ascii="Calibri" w:eastAsiaTheme="minorHAnsi" w:hAnsi="Calibri" w:cs="Calibri" w:hint="default"/>
+      </w:rPr>
+    </w:lvl>
+    <w:lvl w:ilvl="1" w:tplc="0C090003" w:tentative="1">
+      <w:start w:val="1"/>
+      <w:numFmt w:val="bullet"/>
+      <w:lvlText w:val="o"/>
+      <w:lvlJc w:val="left"/>
+      <w:pPr>
+        <w:ind w:left="1440" w:hanging="360"/>
+      </w:pPr>
+      <w:rPr>
+        <w:rFonts w:ascii="Courier New" w:hAnsi="Courier New" w:cs="Courier New" w:hint="default"/>
+      </w:rPr>
+    </w:lvl>
+    <w:lvl w:ilvl="2" w:tplc="0C090005" w:tentative="1">
+      <w:start w:val="1"/>
+      <w:numFmt w:val="bullet"/>
+      <w:lvlText w:val=""/>
+      <w:lvlJc w:val="left"/>
+      <w:pPr>
+        <w:ind w:left="2160" w:hanging="360"/>
+      </w:pPr>
+      <w:rPr>
+        <w:rFonts w:ascii="Wingdings" w:hAnsi="Wingdings" w:hint="default"/>
+      </w:rPr>
+    </w:lvl>
+    <w:lvl w:ilvl="3" w:tplc="0C090001" w:tentative="1">
+      <w:start w:val="1"/>
+      <w:numFmt w:val="bullet"/>
+      <w:lvlText w:val=""/>
+      <w:lvlJc w:val="left"/>
+      <w:pPr>
+        <w:ind w:left="2880" w:hanging="360"/>
+      </w:pPr>
+      <w:rPr>
+        <w:rFonts w:ascii="Symbol" w:hAnsi="Symbol" w:hint="default"/>
+      </w:rPr>
+    </w:lvl>
+    <w:lvl w:ilvl="4" w:tplc="0C090003" w:tentative="1">
+      <w:start w:val="1"/>
+      <w:numFmt w:val="bullet"/>
+      <w:lvlText w:val="o"/>
+      <w:lvlJc w:val="left"/>
+      <w:pPr>
+        <w:ind w:left="3600" w:hanging="360"/>
+      </w:pPr>
+      <w:rPr>
+        <w:rFonts w:ascii="Courier New" w:hAnsi="Courier New" w:cs="Courier New" w:hint="default"/>
+      </w:rPr>
+    </w:lvl>
+    <w:lvl w:ilvl="5" w:tplc="0C090005" w:tentative="1">
+      <w:start w:val="1"/>
+      <w:numFmt w:val="bullet"/>
+      <w:lvlText w:val=""/>
+      <w:lvlJc w:val="left"/>
+      <w:pPr>
+        <w:ind w:left="4320" w:hanging="360"/>
+      </w:pPr>
+      <w:rPr>
+        <w:rFonts w:ascii="Wingdings" w:hAnsi="Wingdings" w:hint="default"/>
+      </w:rPr>
+    </w:lvl>
+    <w:lvl w:ilvl="6" w:tplc="0C090001" w:tentative="1">
+      <w:start w:val="1"/>
+      <w:numFmt w:val="bullet"/>
+      <w:lvlText w:val=""/>
+      <w:lvlJc w:val="left"/>
+      <w:pPr>
+        <w:ind w:left="5040" w:hanging="360"/>
+      </w:pPr>
+      <w:rPr>
+        <w:rFonts w:ascii="Symbol" w:hAnsi="Symbol" w:hint="default"/>
+      </w:rPr>
+    </w:lvl>
+    <w:lvl w:ilvl="7" w:tplc="0C090003" w:tentative="1">
+      <w:start w:val="1"/>
+      <w:numFmt w:val="bullet"/>
+      <w:lvlText w:val="o"/>
+      <w:lvlJc w:val="left"/>
+      <w:pPr>
+        <w:ind w:left="5760" w:hanging="360"/>
+      </w:pPr>
+      <w:rPr>
+        <w:rFonts w:ascii="Courier New" w:hAnsi="Courier New" w:cs="Courier New" w:hint="default"/>
+      </w:rPr>
+    </w:lvl>
+    <w:lvl w:ilvl="8" w:tplc="0C090005" w:tentative="1">
+      <w:start w:val="1"/>
+      <w:numFmt w:val="bullet"/>
+      <w:lvlText w:val=""/>
+      <w:lvlJc w:val="left"/>
+      <w:pPr>
+        <w:ind w:left="6480" w:hanging="360"/>
+      </w:pPr>
+      <w:rPr>
+        <w:rFonts w:ascii="Wingdings" w:hAnsi="Wingdings" w:hint="default"/>
+      </w:rPr>
+    </w:lvl>
+  </w:abstractNum>
+  <w:abstractNum w:abstractNumId="9" w15:restartNumberingAfterBreak="0">
+    <w:nsid w:val="7CF04CB9"/>
+    <w:multiLevelType w:val="hybridMultilevel"/>
+    <w:tmpl w:val="3D846496"/>
+    <w:lvl w:ilvl="0" w:tplc="0C090001">
+      <w:start w:val="1"/>
+      <w:numFmt w:val="bullet"/>
+      <w:lvlText w:val=""/>
+      <w:lvlJc w:val="left"/>
+      <w:pPr>
+        <w:ind w:left="720" w:hanging="360"/>
+      </w:pPr>
+      <w:rPr>
+        <w:rFonts w:ascii="Symbol" w:hAnsi="Symbol" w:hint="default"/>
+      </w:rPr>
+    </w:lvl>
+    <w:lvl w:ilvl="1" w:tplc="0C090003" w:tentative="1">
+      <w:start w:val="1"/>
+      <w:numFmt w:val="bullet"/>
+      <w:lvlText w:val="o"/>
+      <w:lvlJc w:val="left"/>
+      <w:pPr>
+        <w:ind w:left="1440" w:hanging="360"/>
+      </w:pPr>
+      <w:rPr>
+        <w:rFonts w:ascii="Courier New" w:hAnsi="Courier New" w:cs="Courier New" w:hint="default"/>
+      </w:rPr>
+    </w:lvl>
+    <w:lvl w:ilvl="2" w:tplc="0C090005" w:tentative="1">
+      <w:start w:val="1"/>
+      <w:numFmt w:val="bullet"/>
+      <w:lvlText w:val=""/>
+      <w:lvlJc w:val="left"/>
+      <w:pPr>
+        <w:ind w:left="2160" w:hanging="360"/>
+      </w:pPr>
+      <w:rPr>
+        <w:rFonts w:ascii="Wingdings" w:hAnsi="Wingdings" w:hint="default"/>
+      </w:rPr>
+    </w:lvl>
+    <w:lvl w:ilvl="3" w:tplc="0C090001" w:tentative="1">
+      <w:start w:val="1"/>
+      <w:numFmt w:val="bullet"/>
+      <w:lvlText w:val=""/>
+      <w:lvlJc w:val="left"/>
+      <w:pPr>
+        <w:ind w:left="2880" w:hanging="360"/>
+      </w:pPr>
+      <w:rPr>
+        <w:rFonts w:ascii="Symbol" w:hAnsi="Symbol" w:hint="default"/>
+      </w:rPr>
+    </w:lvl>
+    <w:lvl w:ilvl="4" w:tplc="0C090003" w:tentative="1">
+      <w:start w:val="1"/>
+      <w:numFmt w:val="bullet"/>
+      <w:lvlText w:val="o"/>
+      <w:lvlJc w:val="left"/>
+      <w:pPr>
+        <w:ind w:left="3600" w:hanging="360"/>
+      </w:pPr>
+      <w:rPr>
+        <w:rFonts w:ascii="Courier New" w:hAnsi="Courier New" w:cs="Courier New" w:hint="default"/>
+      </w:rPr>
+    </w:lvl>
+    <w:lvl w:ilvl="5" w:tplc="0C090005" w:tentative="1">
+      <w:start w:val="1"/>
+      <w:numFmt w:val="bullet"/>
+      <w:lvlText w:val=""/>
+      <w:lvlJc w:val="left"/>
+      <w:pPr>
+        <w:ind w:left="4320" w:hanging="360"/>
+      </w:pPr>
+      <w:rPr>
+        <w:rFonts w:ascii="Wingdings" w:hAnsi="Wingdings" w:hint="default"/>
+      </w:rPr>
+    </w:lvl>
+    <w:lvl w:ilvl="6" w:tplc="0C090001" w:tentative="1">
+      <w:start w:val="1"/>
+      <w:numFmt w:val="bullet"/>
+      <w:lvlText w:val=""/>
+      <w:lvlJc w:val="left"/>
+      <w:pPr>
+        <w:ind w:left="5040" w:hanging="360"/>
+      </w:pPr>
+      <w:rPr>
+        <w:rFonts w:ascii="Symbol" w:hAnsi="Symbol" w:hint="default"/>
+      </w:rPr>
+    </w:lvl>
+    <w:lvl w:ilvl="7" w:tplc="0C090003" w:tentative="1">
+      <w:start w:val="1"/>
+      <w:numFmt w:val="bullet"/>
+      <w:lvlText w:val="o"/>
+      <w:lvlJc w:val="left"/>
+      <w:pPr>
+        <w:ind w:left="5760" w:hanging="360"/>
+      </w:pPr>
+      <w:rPr>
+        <w:rFonts w:ascii="Courier New" w:hAnsi="Courier New" w:cs="Courier New" w:hint="default"/>
+      </w:rPr>
+    </w:lvl>
+    <w:lvl w:ilvl="8" w:tplc="0C090005" w:tentative="1">
+      <w:start w:val="1"/>
+      <w:numFmt w:val="bullet"/>
+      <w:lvlText w:val=""/>
+      <w:lvlJc w:val="left"/>
+      <w:pPr>
+        <w:ind w:left="6480" w:hanging="360"/>
+      </w:pPr>
+      <w:rPr>
+        <w:rFonts w:ascii="Wingdings" w:hAnsi="Wingdings" w:hint="default"/>
+      </w:rPr>
+    </w:lvl>
+  </w:abstractNum>
   <w:num w:numId="1" w16cid:durableId="1471289458">
+    <w:abstractNumId w:val="1"/>
+  </w:num>
+  <w:num w:numId="2" w16cid:durableId="946155135">
+    <w:abstractNumId w:val="9"/>
+  </w:num>
+  <w:num w:numId="3" w16cid:durableId="1495874960">
+    <w:abstractNumId w:val="6"/>
+  </w:num>
+  <w:num w:numId="4" w16cid:durableId="866719426">
+    <w:abstractNumId w:val="8"/>
+  </w:num>
+  <w:num w:numId="5" w16cid:durableId="364647220">
+    <w:abstractNumId w:val="7"/>
+  </w:num>
+  <w:num w:numId="6" w16cid:durableId="32735091">
+    <w:abstractNumId w:val="3"/>
+  </w:num>
+  <w:num w:numId="7" w16cid:durableId="1231889793">
     <w:abstractNumId w:val="0"/>
+  </w:num>
+  <w:num w:numId="8" w16cid:durableId="1236434163">
+    <w:abstractNumId w:val="5"/>
+  </w:num>
+  <w:num w:numId="9" w16cid:durableId="492179608">
+    <w:abstractNumId w:val="2"/>
+  </w:num>
+  <w:num w:numId="10" w16cid:durableId="1783187080">
+    <w:abstractNumId w:val="4"/>
   </w:num>
 </w:numbering>
 </file>
@@ -1444,6 +3363,28 @@
       <w:szCs w:val="32"/>
     </w:rPr>
   </w:style>
+  <w:style w:type="paragraph" w:styleId="Heading2">
+    <w:name w:val="heading 2"/>
+    <w:basedOn w:val="Normal"/>
+    <w:next w:val="Normal"/>
+    <w:link w:val="Heading2Char"/>
+    <w:uiPriority w:val="9"/>
+    <w:unhideWhenUsed/>
+    <w:qFormat/>
+    <w:rsid w:val="00C9733F"/>
+    <w:pPr>
+      <w:keepNext/>
+      <w:keepLines/>
+      <w:spacing w:before="40" w:after="0"/>
+      <w:outlineLvl w:val="1"/>
+    </w:pPr>
+    <w:rPr>
+      <w:rFonts w:asciiTheme="majorHAnsi" w:eastAsiaTheme="majorEastAsia" w:hAnsiTheme="majorHAnsi" w:cstheme="majorBidi"/>
+      <w:color w:val="2F5496" w:themeColor="accent1" w:themeShade="BF"/>
+      <w:sz w:val="26"/>
+      <w:szCs w:val="26"/>
+    </w:rPr>
+  </w:style>
   <w:style w:type="character" w:default="1" w:styleId="DefaultParagraphFont">
     <w:name w:val="Default Paragraph Font"/>
     <w:uiPriority w:val="1"/>
@@ -1528,6 +3469,19 @@
       <w:ind w:left="720"/>
       <w:contextualSpacing/>
     </w:pPr>
+  </w:style>
+  <w:style w:type="character" w:customStyle="1" w:styleId="Heading2Char">
+    <w:name w:val="Heading 2 Char"/>
+    <w:basedOn w:val="DefaultParagraphFont"/>
+    <w:link w:val="Heading2"/>
+    <w:uiPriority w:val="9"/>
+    <w:rsid w:val="00C9733F"/>
+    <w:rPr>
+      <w:rFonts w:asciiTheme="majorHAnsi" w:eastAsiaTheme="majorEastAsia" w:hAnsiTheme="majorHAnsi" w:cstheme="majorBidi"/>
+      <w:color w:val="2F5496" w:themeColor="accent1" w:themeShade="BF"/>
+      <w:sz w:val="26"/>
+      <w:szCs w:val="26"/>
+    </w:rPr>
   </w:style>
 </w:styles>
 </file>

</xml_diff>

<commit_message>
Additional graphs, updated report and README file.
</commit_message>
<xml_diff>
--- a/act_report.docx
+++ b/act_report.docx
@@ -122,19 +122,21 @@
         <w:rPr>
           <w:lang w:val="en-US"/>
         </w:rPr>
-        <w:t xml:space="preserve">The purpose of this project is to gather, assess, </w:t>
-      </w:r>
-      <w:r>
-        <w:rPr>
-          <w:lang w:val="en-US"/>
-        </w:rPr>
-        <w:t>clean,</w:t>
-      </w:r>
-      <w:r>
-        <w:rPr>
-          <w:lang w:val="en-US"/>
-        </w:rPr>
-        <w:t xml:space="preserve"> and analyse data obtained from Twitter user @WeRateDogs and provide any significant insights.</w:t>
+        <w:t xml:space="preserve">The purpose of this project is to gather, assess, clean, and </w:t>
+      </w:r>
+      <w:proofErr w:type="spellStart"/>
+      <w:r>
+        <w:rPr>
+          <w:lang w:val="en-US"/>
+        </w:rPr>
+        <w:t>analyse</w:t>
+      </w:r>
+      <w:proofErr w:type="spellEnd"/>
+      <w:r>
+        <w:rPr>
+          <w:lang w:val="en-US"/>
+        </w:rPr>
+        <w:t xml:space="preserve"> data obtained from Twitter user @WeRateDogs and provide any significant insights.</w:t>
       </w:r>
     </w:p>
     <w:p>
@@ -194,7 +196,21 @@
         <w:rPr>
           <w:lang w:val="en-US"/>
         </w:rPr>
-        <w:t>The Enhanced Twitter Archive – provided by Udacity, it has been enhanced by programmatically extracting variables from the body of the tweet (rating numerator, rating denominator, etc…)</w:t>
+        <w:t xml:space="preserve">The Enhanced Twitter Archive – provided by Udacity, it has been enhanced by programmatically extracting variables from the body of the tweet (rating numerator, rating denominator, </w:t>
+      </w:r>
+      <w:proofErr w:type="spellStart"/>
+      <w:r>
+        <w:rPr>
+          <w:lang w:val="en-US"/>
+        </w:rPr>
+        <w:t>etc</w:t>
+      </w:r>
+      <w:proofErr w:type="spellEnd"/>
+      <w:r>
+        <w:rPr>
+          <w:lang w:val="en-US"/>
+        </w:rPr>
+        <w:t>…)</w:t>
       </w:r>
     </w:p>
     <w:p>
@@ -212,7 +228,21 @@
         <w:rPr>
           <w:lang w:val="en-US"/>
         </w:rPr>
-        <w:t>Twitter API (Likes/Favourites + Retweets) – extracted from Twitter</w:t>
+        <w:t>Twitter API (Likes/</w:t>
+      </w:r>
+      <w:proofErr w:type="spellStart"/>
+      <w:r>
+        <w:rPr>
+          <w:lang w:val="en-US"/>
+        </w:rPr>
+        <w:t>Favourites</w:t>
+      </w:r>
+      <w:proofErr w:type="spellEnd"/>
+      <w:r>
+        <w:rPr>
+          <w:lang w:val="en-US"/>
+        </w:rPr>
+        <w:t xml:space="preserve"> + Retweets) – extracted from Twitter</w:t>
       </w:r>
       <w:r>
         <w:rPr>
@@ -230,7 +260,21 @@
         <w:rPr>
           <w:lang w:val="en-US"/>
         </w:rPr>
-        <w:t>for the likes/favourites and retweets for each of the tweets.</w:t>
+        <w:t>for the likes/</w:t>
+      </w:r>
+      <w:proofErr w:type="spellStart"/>
+      <w:r>
+        <w:rPr>
+          <w:lang w:val="en-US"/>
+        </w:rPr>
+        <w:t>favourites</w:t>
+      </w:r>
+      <w:proofErr w:type="spellEnd"/>
+      <w:r>
+        <w:rPr>
+          <w:lang w:val="en-US"/>
+        </w:rPr>
+        <w:t xml:space="preserve"> and retweets for each of the tweets.</w:t>
       </w:r>
     </w:p>
     <w:p>
@@ -259,6 +303,7 @@
     </w:p>
     <w:p>
       <w:pPr>
+        <w:pStyle w:val="Heading2"/>
         <w:rPr>
           <w:lang w:val="en-US"/>
         </w:rPr>
@@ -434,7 +479,16 @@
       </w:r>
     </w:p>
     <w:p>
-      <w:r>
+      <w:pPr>
+        <w:pStyle w:val="Heading2"/>
+        <w:rPr>
+          <w:lang w:val="en-US"/>
+        </w:rPr>
+      </w:pPr>
+      <w:r>
+        <w:rPr>
+          <w:lang w:val="en-US"/>
+        </w:rPr>
         <w:t>Analysis and insights</w:t>
       </w:r>
     </w:p>
@@ -468,7 +522,7 @@
         <w:spacing w:after="0" w:line="285" w:lineRule="atLeast"/>
       </w:pPr>
       <w:r>
-        <w:t>What is the best time to tweet according to previous user engagement?</w:t>
+        <w:t>What is the @WeRateDogs user preferred time to tweet?</w:t>
       </w:r>
     </w:p>
     <w:p>
@@ -482,7 +536,7 @@
         <w:spacing w:after="0" w:line="285" w:lineRule="atLeast"/>
       </w:pPr>
       <w:r>
-        <w:t>Is there a difference between like and retweet engagement?</w:t>
+        <w:t>What is the best time to tweet according to previous user engagement?</w:t>
       </w:r>
     </w:p>
     <w:p>
@@ -496,7 +550,7 @@
         <w:spacing w:after="0" w:line="285" w:lineRule="atLeast"/>
       </w:pPr>
       <w:r>
-        <w:t>Does the user have a preference to certain dog breeds (According to rating)?</w:t>
+        <w:t>Is there a difference between like and retweet engagement?</w:t>
       </w:r>
     </w:p>
     <w:p>
@@ -510,7 +564,13 @@
         <w:spacing w:after="0" w:line="285" w:lineRule="atLeast"/>
       </w:pPr>
       <w:r>
-        <w:t>Does the user have a preference when using the internet dog names?</w:t>
+        <w:t xml:space="preserve">Does the user </w:t>
+      </w:r>
+      <w:r>
+        <w:t>prefer</w:t>
+      </w:r>
+      <w:r>
+        <w:t xml:space="preserve"> certain dog breeds (According to rating)?</w:t>
       </w:r>
     </w:p>
     <w:p>
@@ -524,25 +584,21 @@
         <w:spacing w:after="0" w:line="285" w:lineRule="atLeast"/>
       </w:pPr>
       <w:r>
+        <w:t xml:space="preserve">Do certain dog breeds </w:t>
+      </w:r>
+      <w:r>
+        <w:t>promote a higher user engagement?</w:t>
+      </w:r>
+    </w:p>
+    <w:p>
+      <w:r>
         <w:lastRenderedPageBreak/>
-        <w:t>Does the user continuously rate dogs throughout the year?</w:t>
-      </w:r>
-    </w:p>
-    <w:p/>
-    <w:p>
-      <w:r>
         <w:t>Using exploratory and explanatory visualisation, it was possible to answer the proposed questions for this project:</w:t>
       </w:r>
     </w:p>
     <w:p>
       <w:pPr>
-        <w:pStyle w:val="ListParagraph"/>
-        <w:numPr>
-          <w:ilvl w:val="0"/>
-          <w:numId w:val="10"/>
-        </w:numPr>
-        <w:shd w:val="clear" w:color="auto" w:fill="FFFFFF"/>
-        <w:spacing w:after="0" w:line="285" w:lineRule="atLeast"/>
+        <w:pStyle w:val="Heading3"/>
       </w:pPr>
       <w:r>
         <w:t>What is the user's most used platform/device to tweet from?</w:t>
@@ -563,25 +619,15 @@
         <w:t xml:space="preserve">@WeRateDogs user </w:t>
       </w:r>
       <w:r>
-        <w:t>posts most of i</w:t>
-      </w:r>
-      <w:r>
-        <w:t>t</w:t>
-      </w:r>
-      <w:r>
-        <w:t>s tweets from the Twitter app for iPhone</w:t>
-      </w:r>
-      <w:r>
-        <w:t>(94.3%)</w:t>
-      </w:r>
-      <w:r>
-        <w:t>, followed by vine</w:t>
-      </w:r>
-      <w:r>
-        <w:t xml:space="preserve"> (3.9%)</w:t>
-      </w:r>
-      <w:r>
-        <w:t xml:space="preserve"> (vine was a social app which</w:t>
+        <w:t xml:space="preserve">posts most of its tweets from the Twitter app for </w:t>
+      </w:r>
+      <w:proofErr w:type="gramStart"/>
+      <w:r>
+        <w:t>iPhone(</w:t>
+      </w:r>
+      <w:proofErr w:type="gramEnd"/>
+      <w:r>
+        <w:t>94.3%), followed by vine (3.9%) (vine was a social app which</w:t>
       </w:r>
       <w:r>
         <w:t xml:space="preserve"> as of 2019</w:t>
@@ -602,10 +648,13 @@
         <w:spacing w:after="0" w:line="285" w:lineRule="atLeast"/>
       </w:pPr>
       <w:r>
+        <w:rPr>
+          <w:noProof/>
+        </w:rPr>
         <w:drawing>
-          <wp:inline distT="0" distB="0" distL="0" distR="0" wp14:anchorId="1C2C5A0D" wp14:editId="0CDD0811">
-            <wp:extent cx="5731510" cy="3196590"/>
-            <wp:effectExtent l="0" t="0" r="2540" b="3810"/>
+          <wp:inline distT="0" distB="0" distL="0" distR="0" wp14:anchorId="1C2C5A0D" wp14:editId="22D1C7AC">
+            <wp:extent cx="5029200" cy="2804895"/>
+            <wp:effectExtent l="0" t="0" r="0" b="0"/>
             <wp:docPr id="6" name="Picture 6" descr="Chart&#10;&#10;Description automatically generated"/>
             <wp:cNvGraphicFramePr>
               <a:graphicFrameLocks xmlns:a="http://schemas.openxmlformats.org/drawingml/2006/main" noChangeAspect="1"/>
@@ -626,7 +675,7 @@
                   <pic:spPr>
                     <a:xfrm>
                       <a:off x="0" y="0"/>
-                      <a:ext cx="5731510" cy="3196590"/>
+                      <a:ext cx="5078563" cy="2832426"/>
                     </a:xfrm>
                     <a:prstGeom prst="rect">
                       <a:avLst/>
@@ -641,166 +690,110 @@
     </w:p>
     <w:p>
       <w:pPr>
+        <w:pStyle w:val="Heading3"/>
+      </w:pPr>
+      <w:r>
+        <w:t>What is the @WeRateDogs user preferred time to tweet?</w:t>
+      </w:r>
+    </w:p>
+    <w:p>
+      <w:pPr>
+        <w:shd w:val="clear" w:color="auto" w:fill="FFFFFF"/>
+        <w:spacing w:after="0" w:line="285" w:lineRule="atLeast"/>
+      </w:pPr>
+    </w:p>
+    <w:p>
+      <w:pPr>
+        <w:shd w:val="clear" w:color="auto" w:fill="FFFFFF"/>
+        <w:spacing w:after="0" w:line="285" w:lineRule="atLeast"/>
+      </w:pPr>
+      <w:r>
+        <w:t>@</w:t>
+      </w:r>
+      <w:r>
+        <w:t xml:space="preserve">WeRateDogs user made most of his tweets during late hours; most of his interactions were between 22:00 and 03:00. Surprisingly, the user did not make any tweets between </w:t>
+      </w:r>
+      <w:r>
+        <w:t>07:00 and 12:00</w:t>
+      </w:r>
+      <w:r>
+        <w:t>; there could be possible explanations for this:</w:t>
+      </w:r>
+    </w:p>
+    <w:p>
+      <w:pPr>
         <w:pStyle w:val="ListParagraph"/>
         <w:numPr>
           <w:ilvl w:val="0"/>
-          <w:numId w:val="10"/>
+          <w:numId w:val="11"/>
         </w:numPr>
         <w:shd w:val="clear" w:color="auto" w:fill="FFFFFF"/>
         <w:spacing w:after="0" w:line="285" w:lineRule="atLeast"/>
       </w:pPr>
       <w:r>
-        <w:t>What is the best time to tweet according to previous user engagement?</w:t>
-      </w:r>
-    </w:p>
-    <w:p>
-      <w:pPr>
-        <w:shd w:val="clear" w:color="auto" w:fill="FFFFFF"/>
-        <w:spacing w:after="0" w:line="285" w:lineRule="atLeast"/>
-      </w:pPr>
-    </w:p>
-    <w:p>
-      <w:pPr>
-        <w:shd w:val="clear" w:color="auto" w:fill="FFFFFF"/>
-        <w:spacing w:after="0" w:line="285" w:lineRule="atLeast"/>
-      </w:pPr>
-      <w:r>
-        <w:t>User engagement can be categorised as likes/favourites and retweets. Surprisingly, the preferred engagement time for these</w:t>
-      </w:r>
-      <w:r>
-        <w:t xml:space="preserve"> </w:t>
-      </w:r>
-      <w:r>
-        <w:t>is</w:t>
-      </w:r>
-      <w:r>
-        <w:t xml:space="preserve"> </w:t>
-      </w:r>
-      <w:r>
-        <w:t>slightly different. For better like/favourite engagement, it is recommended to tweet between 15:00 and 1</w:t>
-      </w:r>
-      <w:r>
-        <w:t>6</w:t>
-      </w:r>
-      <w:r>
-        <w:t>:00</w:t>
-      </w:r>
-      <w:r>
-        <w:t>. The engagement throughout the evening and late night seems to be consistent with a big drop at 01:00</w:t>
-      </w:r>
-    </w:p>
-    <w:p>
-      <w:pPr>
-        <w:shd w:val="clear" w:color="auto" w:fill="FFFFFF"/>
-        <w:spacing w:after="0" w:line="285" w:lineRule="atLeast"/>
-      </w:pPr>
-    </w:p>
-    <w:p>
-      <w:pPr>
-        <w:shd w:val="clear" w:color="auto" w:fill="FFFFFF"/>
-        <w:spacing w:after="0" w:line="285" w:lineRule="atLeast"/>
-        <w:rPr>
-          <w:rFonts w:ascii="Consolas" w:eastAsia="Times New Roman" w:hAnsi="Consolas" w:cs="Times New Roman"/>
-          <w:color w:val="000000"/>
-          <w:sz w:val="21"/>
-          <w:szCs w:val="21"/>
-          <w:lang w:eastAsia="ja-JP"/>
-        </w:rPr>
-      </w:pPr>
-      <w:r>
-        <w:rPr>
-          <w:rFonts w:ascii="Consolas" w:eastAsia="Times New Roman" w:hAnsi="Consolas" w:cs="Times New Roman"/>
-          <w:color w:val="000000"/>
-          <w:sz w:val="21"/>
-          <w:szCs w:val="21"/>
-          <w:lang w:eastAsia="ja-JP"/>
-        </w:rPr>
-        <w:t xml:space="preserve">From an initial inspection one could assume that tweeting at 6:00 would ensure the highest user interaction. However, when considering the error bar at 6:00am it is quite likely that the amount of observations (tweets) done at this time were quite low, hence the high error. </w:t>
-      </w:r>
-    </w:p>
-    <w:p>
-      <w:pPr>
-        <w:shd w:val="clear" w:color="auto" w:fill="FFFFFF"/>
-        <w:spacing w:after="0" w:line="285" w:lineRule="atLeast"/>
-        <w:rPr>
-          <w:rFonts w:ascii="Consolas" w:eastAsia="Times New Roman" w:hAnsi="Consolas" w:cs="Times New Roman"/>
-          <w:color w:val="000000"/>
-          <w:sz w:val="21"/>
-          <w:szCs w:val="21"/>
-          <w:lang w:eastAsia="ja-JP"/>
-        </w:rPr>
-      </w:pPr>
-    </w:p>
-    <w:p>
-      <w:pPr>
-        <w:shd w:val="clear" w:color="auto" w:fill="FFFFFF"/>
-        <w:spacing w:after="0" w:line="285" w:lineRule="atLeast"/>
-        <w:rPr>
-          <w:rFonts w:ascii="Consolas" w:eastAsia="Times New Roman" w:hAnsi="Consolas" w:cs="Times New Roman"/>
-          <w:color w:val="000000"/>
-          <w:sz w:val="21"/>
-          <w:szCs w:val="21"/>
-          <w:lang w:eastAsia="ja-JP"/>
-        </w:rPr>
-      </w:pPr>
-      <w:r>
-        <w:rPr>
-          <w:rFonts w:ascii="Consolas" w:eastAsia="Times New Roman" w:hAnsi="Consolas" w:cs="Times New Roman"/>
-          <w:color w:val="000000"/>
-          <w:sz w:val="21"/>
-          <w:szCs w:val="21"/>
-          <w:lang w:eastAsia="ja-JP"/>
-        </w:rPr>
-        <w:t>Therefore, it would seem that the best time to tweet would be at 15:00 or 16:00, mainly due to their number of likes and low error bar.</w:t>
-      </w:r>
-    </w:p>
-    <w:p>
-      <w:pPr>
-        <w:shd w:val="clear" w:color="auto" w:fill="FFFFFF"/>
-        <w:spacing w:after="0" w:line="285" w:lineRule="atLeast"/>
-      </w:pPr>
-    </w:p>
-    <w:p>
-      <w:pPr>
-        <w:shd w:val="clear" w:color="auto" w:fill="FFFFFF"/>
-        <w:spacing w:after="0" w:line="285" w:lineRule="atLeast"/>
-        <w:rPr>
-          <w:rFonts w:ascii="Consolas" w:eastAsia="Times New Roman" w:hAnsi="Consolas" w:cs="Times New Roman"/>
-          <w:color w:val="000000"/>
-          <w:sz w:val="21"/>
-          <w:szCs w:val="21"/>
-          <w:lang w:eastAsia="ja-JP"/>
-        </w:rPr>
-      </w:pPr>
-      <w:r>
-        <w:rPr>
-          <w:rFonts w:ascii="Consolas" w:eastAsia="Times New Roman" w:hAnsi="Consolas" w:cs="Times New Roman"/>
-          <w:color w:val="000000"/>
-          <w:sz w:val="21"/>
-          <w:szCs w:val="21"/>
-          <w:lang w:eastAsia="ja-JP"/>
-        </w:rPr>
-        <w:t>The months in which there is the most retweets would seemn to be starting June up until October, there seems to be a drastic drop of retweets in November.</w:t>
-      </w:r>
-    </w:p>
-    <w:p>
-      <w:pPr>
-        <w:shd w:val="clear" w:color="auto" w:fill="FFFFFF"/>
-        <w:spacing w:after="0" w:line="285" w:lineRule="atLeast"/>
-      </w:pPr>
-    </w:p>
-    <w:p>
-      <w:pPr>
-        <w:shd w:val="clear" w:color="auto" w:fill="FFFFFF"/>
-        <w:spacing w:after="0" w:line="285" w:lineRule="atLeast"/>
-      </w:pPr>
-      <w:r>
-        <w:lastRenderedPageBreak/>
+        <w:t>Incomplete data</w:t>
+      </w:r>
+    </w:p>
+    <w:p>
+      <w:pPr>
+        <w:pStyle w:val="ListParagraph"/>
+        <w:numPr>
+          <w:ilvl w:val="0"/>
+          <w:numId w:val="11"/>
+        </w:numPr>
+        <w:shd w:val="clear" w:color="auto" w:fill="FFFFFF"/>
+        <w:spacing w:after="0" w:line="285" w:lineRule="atLeast"/>
+      </w:pPr>
+      <w:r>
+        <w:t xml:space="preserve">Incorrect timestamp extracted (time was from a different </w:t>
+      </w:r>
+      <w:r>
+        <w:t>time zone</w:t>
+      </w:r>
+      <w:r>
+        <w:t xml:space="preserve"> the user </w:t>
+      </w:r>
+      <w:r>
+        <w:t>was</w:t>
+      </w:r>
+      <w:r>
+        <w:t xml:space="preserve"> in).</w:t>
+      </w:r>
+    </w:p>
+    <w:p>
+      <w:pPr>
+        <w:pStyle w:val="ListParagraph"/>
+        <w:numPr>
+          <w:ilvl w:val="0"/>
+          <w:numId w:val="11"/>
+        </w:numPr>
+        <w:shd w:val="clear" w:color="auto" w:fill="FFFFFF"/>
+        <w:spacing w:after="0" w:line="285" w:lineRule="atLeast"/>
+      </w:pPr>
+      <w:r>
+        <w:t>The user restrains using his phone during the morning and midday</w:t>
+      </w:r>
+      <w:r>
+        <w:t xml:space="preserve"> and performs his tweets during his own leisure time, to avoid any impacts on his work or studies.</w:t>
+      </w:r>
+    </w:p>
+    <w:p>
+      <w:pPr>
+        <w:shd w:val="clear" w:color="auto" w:fill="FFFFFF"/>
+        <w:spacing w:after="0" w:line="285" w:lineRule="atLeast"/>
+      </w:pPr>
+    </w:p>
+    <w:p>
+      <w:pPr>
+        <w:shd w:val="clear" w:color="auto" w:fill="FFFFFF"/>
+        <w:spacing w:after="0" w:line="285" w:lineRule="atLeast"/>
+      </w:pPr>
+      <w:r>
         <w:drawing>
-          <wp:inline distT="0" distB="0" distL="0" distR="0" wp14:anchorId="3EE29255" wp14:editId="74CC1F31">
-            <wp:extent cx="5731510" cy="3155315"/>
-            <wp:effectExtent l="0" t="0" r="2540" b="6985"/>
-            <wp:docPr id="14" name="Picture 14" descr="Chart, box and whisker chart&#10;&#10;Description automatically generated"/>
+          <wp:inline distT="0" distB="0" distL="0" distR="0" wp14:anchorId="50630788" wp14:editId="52478CA1">
+            <wp:extent cx="5086350" cy="2875087"/>
+            <wp:effectExtent l="0" t="0" r="0" b="1905"/>
+            <wp:docPr id="16" name="Picture 16" descr="Chart, histogram&#10;&#10;Description automatically generated"/>
             <wp:cNvGraphicFramePr>
               <a:graphicFrameLocks xmlns:a="http://schemas.openxmlformats.org/drawingml/2006/main" noChangeAspect="1"/>
             </wp:cNvGraphicFramePr>
@@ -808,7 +801,7 @@
               <a:graphicData uri="http://schemas.openxmlformats.org/drawingml/2006/picture">
                 <pic:pic xmlns:pic="http://schemas.openxmlformats.org/drawingml/2006/picture">
                   <pic:nvPicPr>
-                    <pic:cNvPr id="14" name="Picture 14" descr="Chart, box and whisker chart&#10;&#10;Description automatically generated"/>
+                    <pic:cNvPr id="16" name="Picture 16" descr="Chart, histogram&#10;&#10;Description automatically generated"/>
                     <pic:cNvPicPr/>
                   </pic:nvPicPr>
                   <pic:blipFill>
@@ -820,7 +813,7 @@
                   <pic:spPr>
                     <a:xfrm>
                       <a:off x="0" y="0"/>
-                      <a:ext cx="5731510" cy="3155315"/>
+                      <a:ext cx="5169111" cy="2921868"/>
                     </a:xfrm>
                     <a:prstGeom prst="rect">
                       <a:avLst/>
@@ -838,12 +831,119 @@
         <w:shd w:val="clear" w:color="auto" w:fill="FFFFFF"/>
         <w:spacing w:after="0" w:line="285" w:lineRule="atLeast"/>
       </w:pPr>
+    </w:p>
+    <w:p>
+      <w:pPr>
+        <w:pStyle w:val="Heading3"/>
+      </w:pPr>
+      <w:r>
+        <w:t>What is the best time to tweet according to previous user engagement?</w:t>
+      </w:r>
+      <w:r>
+        <w:t xml:space="preserve"> And i</w:t>
+      </w:r>
+      <w:r>
+        <w:t>s there a difference between like and retweet engagement?</w:t>
+      </w:r>
+    </w:p>
+    <w:p>
+      <w:pPr>
+        <w:shd w:val="clear" w:color="auto" w:fill="FFFFFF"/>
+        <w:spacing w:after="0" w:line="285" w:lineRule="atLeast"/>
+      </w:pPr>
+    </w:p>
+    <w:p>
+      <w:pPr>
+        <w:shd w:val="clear" w:color="auto" w:fill="FFFFFF"/>
+        <w:spacing w:after="0" w:line="285" w:lineRule="atLeast"/>
+      </w:pPr>
+      <w:r>
+        <w:t>User engagement can be categorised as likes/favourites and retweets. Surprisingly, the preferred engagement time for these</w:t>
+      </w:r>
+      <w:r>
+        <w:t xml:space="preserve"> </w:t>
+      </w:r>
+      <w:r>
+        <w:t>is</w:t>
+      </w:r>
+      <w:r>
+        <w:t xml:space="preserve"> </w:t>
+      </w:r>
+      <w:r>
+        <w:t>slightly different. For better like/favourite engagement, it is recommended to tweet between 15:00 and 1</w:t>
+      </w:r>
+      <w:r>
+        <w:t>8</w:t>
+      </w:r>
+      <w:r>
+        <w:t>:00</w:t>
+      </w:r>
+      <w:r>
+        <w:t>. The engagement throughout the evening and late night seems to be consistent with a big drop at 01:00</w:t>
+      </w:r>
+      <w:r>
+        <w:t>.</w:t>
+      </w:r>
+    </w:p>
+    <w:p>
+      <w:pPr>
+        <w:shd w:val="clear" w:color="auto" w:fill="FFFFFF"/>
+        <w:spacing w:after="0" w:line="285" w:lineRule="atLeast"/>
+      </w:pPr>
+    </w:p>
+    <w:p>
+      <w:pPr>
+        <w:shd w:val="clear" w:color="auto" w:fill="FFFFFF"/>
+        <w:spacing w:after="0" w:line="285" w:lineRule="atLeast"/>
+      </w:pPr>
+      <w:r>
+        <w:t>Whilst looking at the bar charts, the largest</w:t>
+      </w:r>
+      <w:r>
+        <w:t xml:space="preserve"> </w:t>
+      </w:r>
+      <w:r>
+        <w:t>surge in favourites/likes and retweets</w:t>
+      </w:r>
+      <w:r>
+        <w:t xml:space="preserve"> occurred at</w:t>
+      </w:r>
+      <w:r>
+        <w:t xml:space="preserve"> 06:00, however</w:t>
+      </w:r>
+      <w:r>
+        <w:t>,</w:t>
+      </w:r>
+      <w:r>
+        <w:t xml:space="preserve"> it is important to point out that the error bar for this timeframe is exceedingly high</w:t>
+      </w:r>
+      <w:r>
+        <w:t xml:space="preserve"> and it would be best to ignore t</w:t>
+      </w:r>
+      <w:r>
+        <w:t>his timeframe</w:t>
+      </w:r>
+      <w:r>
+        <w:t>.</w:t>
+      </w:r>
+    </w:p>
+    <w:p>
+      <w:pPr>
+        <w:shd w:val="clear" w:color="auto" w:fill="FFFFFF"/>
+        <w:spacing w:after="0" w:line="285" w:lineRule="atLeast"/>
+      </w:pPr>
+    </w:p>
+    <w:p>
+      <w:pPr>
+        <w:shd w:val="clear" w:color="auto" w:fill="FFFFFF"/>
+        <w:spacing w:after="0" w:line="285" w:lineRule="atLeast"/>
+      </w:pPr>
       <w:r>
         <w:drawing>
-          <wp:inline distT="0" distB="0" distL="0" distR="0" wp14:anchorId="3A13AA74" wp14:editId="2AF0B19B">
-            <wp:extent cx="5731510" cy="3175635"/>
-            <wp:effectExtent l="0" t="0" r="2540" b="5715"/>
-            <wp:docPr id="15" name="Picture 15" descr="Chart, box and whisker chart&#10;&#10;Description automatically generated"/>
+          <wp:inline distT="0" distB="0" distL="0" distR="0" wp14:anchorId="7ABA1AD5" wp14:editId="7E02AF4D">
+            <wp:extent cx="5572125" cy="3067571"/>
+            <wp:effectExtent l="0" t="0" r="0" b="0"/>
+            <wp:docPr id="2" name="Picture 2" descr="Chart, box and whisker chart&#10;&#10;Description automatically generated"/>
             <wp:cNvGraphicFramePr>
               <a:graphicFrameLocks xmlns:a="http://schemas.openxmlformats.org/drawingml/2006/main" noChangeAspect="1"/>
             </wp:cNvGraphicFramePr>
@@ -851,7 +951,7 @@
               <a:graphicData uri="http://schemas.openxmlformats.org/drawingml/2006/picture">
                 <pic:pic xmlns:pic="http://schemas.openxmlformats.org/drawingml/2006/picture">
                   <pic:nvPicPr>
-                    <pic:cNvPr id="15" name="Picture 15" descr="Chart, box and whisker chart&#10;&#10;Description automatically generated"/>
+                    <pic:cNvPr id="2" name="Picture 2" descr="Chart, box and whisker chart&#10;&#10;Description automatically generated"/>
                     <pic:cNvPicPr/>
                   </pic:nvPicPr>
                   <pic:blipFill>
@@ -863,7 +963,7 @@
                   <pic:spPr>
                     <a:xfrm>
                       <a:off x="0" y="0"/>
-                      <a:ext cx="5731510" cy="3175635"/>
+                      <a:ext cx="5586519" cy="3075495"/>
                     </a:xfrm>
                     <a:prstGeom prst="rect">
                       <a:avLst/>
@@ -878,129 +978,15 @@
     </w:p>
     <w:p>
       <w:pPr>
-        <w:pStyle w:val="ListParagraph"/>
-        <w:numPr>
-          <w:ilvl w:val="0"/>
-          <w:numId w:val="10"/>
-        </w:numPr>
-        <w:shd w:val="clear" w:color="auto" w:fill="FFFFFF"/>
-        <w:spacing w:after="0" w:line="285" w:lineRule="atLeast"/>
-      </w:pPr>
-      <w:r>
-        <w:t>Is there a difference between like and retweet engagement?</w:t>
-      </w:r>
-    </w:p>
-    <w:p>
-      <w:pPr>
-        <w:pStyle w:val="ListParagraph"/>
-        <w:numPr>
-          <w:ilvl w:val="0"/>
-          <w:numId w:val="10"/>
-        </w:numPr>
-        <w:shd w:val="clear" w:color="auto" w:fill="FFFFFF"/>
-        <w:spacing w:after="0" w:line="285" w:lineRule="atLeast"/>
-      </w:pPr>
-      <w:r>
-        <w:t>Does the user have a preference to certain dog breeds (According to rating)?</w:t>
-      </w:r>
-    </w:p>
-    <w:p>
-      <w:pPr>
-        <w:pStyle w:val="ListParagraph"/>
-        <w:numPr>
-          <w:ilvl w:val="0"/>
-          <w:numId w:val="10"/>
-        </w:numPr>
-        <w:shd w:val="clear" w:color="auto" w:fill="FFFFFF"/>
-        <w:spacing w:after="0" w:line="285" w:lineRule="atLeast"/>
-      </w:pPr>
-      <w:r>
-        <w:t>Does the user have a preference when using the internet dog names?</w:t>
-      </w:r>
-    </w:p>
-    <w:p>
-      <w:pPr>
-        <w:pStyle w:val="ListParagraph"/>
-        <w:numPr>
-          <w:ilvl w:val="0"/>
-          <w:numId w:val="10"/>
-        </w:numPr>
-        <w:shd w:val="clear" w:color="auto" w:fill="FFFFFF"/>
-        <w:spacing w:after="0" w:line="285" w:lineRule="atLeast"/>
-      </w:pPr>
-      <w:r>
-        <w:t>Does the user continuously rate dogs throughout the year?</w:t>
-      </w:r>
-    </w:p>
-    <w:p>
-      <w:pPr>
-        <w:shd w:val="clear" w:color="auto" w:fill="FFFFFF"/>
-        <w:spacing w:after="0" w:line="285" w:lineRule="atLeast"/>
-        <w:rPr>
-          <w:rFonts w:ascii="Consolas" w:eastAsia="Times New Roman" w:hAnsi="Consolas" w:cs="Times New Roman"/>
-          <w:color w:val="000000"/>
-          <w:sz w:val="21"/>
-          <w:szCs w:val="21"/>
-          <w:lang w:eastAsia="ja-JP"/>
-        </w:rPr>
-      </w:pPr>
-    </w:p>
-    <w:p/>
-    <w:p>
-      <w:pPr>
-        <w:pStyle w:val="Heading1"/>
-      </w:pPr>
-      <w:r>
-        <w:t>Timing of Tweets and User Interaction</w:t>
-      </w:r>
-    </w:p>
-    <w:p>
-      <w:pPr>
-        <w:rPr>
-          <w:lang w:val="en-US"/>
-        </w:rPr>
-      </w:pPr>
-      <w:r>
-        <w:rPr>
-          <w:lang w:val="en-US"/>
-        </w:rPr>
-        <w:t>Tweets made by @WeRateDogs seem to have a higher level of interaction (favorite and retweets) with other users at 00:00, 15:00 and 16:00.</w:t>
-      </w:r>
-    </w:p>
-    <w:p>
-      <w:pPr>
-        <w:pStyle w:val="ListParagraph"/>
-        <w:numPr>
-          <w:ilvl w:val="0"/>
-          <w:numId w:val="1"/>
-        </w:numPr>
-        <w:rPr>
-          <w:lang w:val="en-US"/>
-        </w:rPr>
-      </w:pPr>
-      <w:r>
-        <w:rPr>
-          <w:lang w:val="en-US"/>
-        </w:rPr>
-        <w:t>Tweets made at 06:00 were ignored due to their high error bar.</w:t>
-      </w:r>
-    </w:p>
-    <w:p>
-      <w:pPr>
-        <w:rPr>
-          <w:lang w:val="en-US"/>
-        </w:rPr>
-      </w:pPr>
-      <w:r>
-        <w:rPr>
-          <w:noProof/>
-        </w:rPr>
-        <w:lastRenderedPageBreak/>
+        <w:shd w:val="clear" w:color="auto" w:fill="FFFFFF"/>
+        <w:spacing w:after="0" w:line="285" w:lineRule="atLeast"/>
+      </w:pPr>
+      <w:r>
         <w:drawing>
-          <wp:inline distT="0" distB="0" distL="0" distR="0" wp14:anchorId="36F1194D" wp14:editId="322F5528">
-            <wp:extent cx="5731510" cy="2936240"/>
-            <wp:effectExtent l="0" t="0" r="2540" b="0"/>
-            <wp:docPr id="1" name="Picture 1" descr="Chart, histogram&#10;&#10;Description automatically generated"/>
+          <wp:inline distT="0" distB="0" distL="0" distR="0" wp14:anchorId="2D724598" wp14:editId="2F7D4FA8">
+            <wp:extent cx="5543550" cy="3091761"/>
+            <wp:effectExtent l="0" t="0" r="0" b="0"/>
+            <wp:docPr id="17" name="Picture 17" descr="Chart, box and whisker chart&#10;&#10;Description automatically generated"/>
             <wp:cNvGraphicFramePr>
               <a:graphicFrameLocks xmlns:a="http://schemas.openxmlformats.org/drawingml/2006/main" noChangeAspect="1"/>
             </wp:cNvGraphicFramePr>
@@ -1008,7 +994,7 @@
               <a:graphicData uri="http://schemas.openxmlformats.org/drawingml/2006/picture">
                 <pic:pic xmlns:pic="http://schemas.openxmlformats.org/drawingml/2006/picture">
                   <pic:nvPicPr>
-                    <pic:cNvPr id="1" name="Picture 1" descr="Chart, histogram&#10;&#10;Description automatically generated"/>
+                    <pic:cNvPr id="17" name="Picture 17" descr="Chart, box and whisker chart&#10;&#10;Description automatically generated"/>
                     <pic:cNvPicPr/>
                   </pic:nvPicPr>
                   <pic:blipFill>
@@ -1020,7 +1006,7 @@
                   <pic:spPr>
                     <a:xfrm>
                       <a:off x="0" y="0"/>
-                      <a:ext cx="5731510" cy="2936240"/>
+                      <a:ext cx="5568413" cy="3105628"/>
                     </a:xfrm>
                     <a:prstGeom prst="rect">
                       <a:avLst/>
@@ -1035,19 +1021,72 @@
     </w:p>
     <w:p>
       <w:pPr>
-        <w:rPr>
-          <w:lang w:val="en-US"/>
-        </w:rPr>
-      </w:pPr>
-      <w:r>
-        <w:rPr>
-          <w:noProof/>
-        </w:rPr>
+        <w:shd w:val="clear" w:color="auto" w:fill="FFFFFF"/>
+        <w:spacing w:after="0" w:line="285" w:lineRule="atLeast"/>
+      </w:pPr>
+    </w:p>
+    <w:p>
+      <w:pPr>
+        <w:pStyle w:val="Heading3"/>
+      </w:pPr>
+      <w:r>
+        <w:lastRenderedPageBreak/>
+        <w:t xml:space="preserve">Does the </w:t>
+      </w:r>
+      <w:r>
+        <w:t xml:space="preserve">@WeRateDogs </w:t>
+      </w:r>
+      <w:r>
+        <w:t xml:space="preserve">user </w:t>
+      </w:r>
+      <w:r>
+        <w:t>prefer</w:t>
+      </w:r>
+      <w:r>
+        <w:t xml:space="preserve"> certain dog breeds (According to rating)?</w:t>
+      </w:r>
+    </w:p>
+    <w:p>
+      <w:pPr>
+        <w:shd w:val="clear" w:color="auto" w:fill="FFFFFF"/>
+        <w:spacing w:after="0" w:line="285" w:lineRule="atLeast"/>
+      </w:pPr>
+    </w:p>
+    <w:p>
+      <w:pPr>
+        <w:shd w:val="clear" w:color="auto" w:fill="FFFFFF"/>
+        <w:spacing w:after="0" w:line="285" w:lineRule="atLeast"/>
+      </w:pPr>
+      <w:r>
+        <w:t>Using the data from the top 12 dog breeds</w:t>
+      </w:r>
+      <w:r>
+        <w:t xml:space="preserve"> </w:t>
+      </w:r>
+      <w:r>
+        <w:t>ranked in his tweets (provided by Udacity’s Machine Learning team)</w:t>
+      </w:r>
+      <w:r>
+        <w:t xml:space="preserve"> there seems to be</w:t>
+      </w:r>
+      <w:r>
+        <w:t xml:space="preserve"> that Pomeranian dogs normally get a higher rating compared to other breeds. Nevertheless, most of the </w:t>
+      </w:r>
+      <w:r>
+        <w:t>remaining top 12 dog breeds have a similar or close overall rating.</w:t>
+      </w:r>
+    </w:p>
+    <w:p>
+      <w:pPr>
+        <w:shd w:val="clear" w:color="auto" w:fill="FFFFFF"/>
+        <w:spacing w:after="0" w:line="285" w:lineRule="atLeast"/>
+      </w:pPr>
+      <w:r>
         <w:drawing>
-          <wp:inline distT="0" distB="0" distL="0" distR="0" wp14:anchorId="645970F4" wp14:editId="7F7460F0">
-            <wp:extent cx="5731510" cy="3039745"/>
-            <wp:effectExtent l="0" t="0" r="2540" b="8255"/>
-            <wp:docPr id="3" name="Picture 3" descr="Chart, histogram&#10;&#10;Description automatically generated"/>
+          <wp:inline distT="0" distB="0" distL="0" distR="0" wp14:anchorId="0A1F3F56" wp14:editId="701D541E">
+            <wp:extent cx="5731510" cy="3009900"/>
+            <wp:effectExtent l="0" t="0" r="2540" b="0"/>
+            <wp:docPr id="19" name="Picture 19" descr="Chart, bar chart&#10;&#10;Description automatically generated"/>
             <wp:cNvGraphicFramePr>
               <a:graphicFrameLocks xmlns:a="http://schemas.openxmlformats.org/drawingml/2006/main" noChangeAspect="1"/>
             </wp:cNvGraphicFramePr>
@@ -1055,7 +1094,7 @@
               <a:graphicData uri="http://schemas.openxmlformats.org/drawingml/2006/picture">
                 <pic:pic xmlns:pic="http://schemas.openxmlformats.org/drawingml/2006/picture">
                   <pic:nvPicPr>
-                    <pic:cNvPr id="3" name="Picture 3" descr="Chart, histogram&#10;&#10;Description automatically generated"/>
+                    <pic:cNvPr id="19" name="Picture 19" descr="Chart, bar chart&#10;&#10;Description automatically generated"/>
                     <pic:cNvPicPr/>
                   </pic:nvPicPr>
                   <pic:blipFill>
@@ -1067,7 +1106,7 @@
                   <pic:spPr>
                     <a:xfrm>
                       <a:off x="0" y="0"/>
-                      <a:ext cx="5731510" cy="3039745"/>
+                      <a:ext cx="5731510" cy="3009900"/>
                     </a:xfrm>
                     <a:prstGeom prst="rect">
                       <a:avLst/>
@@ -1082,48 +1121,62 @@
     </w:p>
     <w:p>
       <w:pPr>
-        <w:rPr>
-          <w:lang w:val="en-US"/>
-        </w:rPr>
-      </w:pPr>
-    </w:p>
-    <w:p>
-      <w:pPr>
-        <w:pStyle w:val="Heading1"/>
-      </w:pPr>
-      <w:r>
-        <w:t>User Preferred Method or App to perform tweets</w:t>
-      </w:r>
-    </w:p>
-    <w:p>
-      <w:pPr>
-        <w:rPr>
-          <w:lang w:val="en-US"/>
-        </w:rPr>
-      </w:pPr>
-      <w:r>
-        <w:rPr>
-          <w:lang w:val="en-US"/>
-        </w:rPr>
-        <w:t>Most of the tweets posted from the @WeRateDogs account were done via the iPhone Twitter App.</w:t>
-      </w:r>
-    </w:p>
-    <w:p>
-      <w:pPr>
-        <w:rPr>
-          <w:lang w:val="en-US"/>
-        </w:rPr>
-      </w:pPr>
-      <w:r>
-        <w:rPr>
-          <w:noProof/>
-        </w:rPr>
-        <w:lastRenderedPageBreak/>
+        <w:shd w:val="clear" w:color="auto" w:fill="FFFFFF"/>
+        <w:spacing w:after="0" w:line="285" w:lineRule="atLeast"/>
+      </w:pPr>
+    </w:p>
+    <w:p>
+      <w:pPr>
+        <w:pStyle w:val="Heading3"/>
+      </w:pPr>
+      <w:r>
+        <w:t>Do certain dog breeds promote a higher user engagement?</w:t>
+      </w:r>
+    </w:p>
+    <w:p>
+      <w:pPr>
+        <w:shd w:val="clear" w:color="auto" w:fill="FFFFFF"/>
+        <w:spacing w:after="0" w:line="285" w:lineRule="atLeast"/>
+      </w:pPr>
+    </w:p>
+    <w:p>
+      <w:pPr>
+        <w:shd w:val="clear" w:color="auto" w:fill="FFFFFF"/>
+        <w:spacing w:after="0" w:line="285" w:lineRule="atLeast"/>
+      </w:pPr>
+      <w:r>
+        <w:t xml:space="preserve">Surprisingly, despite the Pomeranian being @WeRateDogs user preferred breed according to rating and the Golden Retriever being the most common dog breed for the user to rate. </w:t>
+      </w:r>
+      <w:r>
+        <w:t>The French Bulldog and the Cocker Spaniel are the top 2 dog breeds that have the highest user interaction, followed by the golden retrievers</w:t>
+      </w:r>
+      <w:r>
+        <w:t>; both the French Bulldog and Cocker Spaniel are the least</w:t>
+      </w:r>
+      <w:r>
+        <w:t xml:space="preserve"> common dog breeds in @WeRateDogs tweets (the least from the top 12 dog breeds)</w:t>
+      </w:r>
+      <w:r>
+        <w:t>.</w:t>
+      </w:r>
+    </w:p>
+    <w:p>
+      <w:pPr>
+        <w:shd w:val="clear" w:color="auto" w:fill="FFFFFF"/>
+        <w:spacing w:after="0" w:line="285" w:lineRule="atLeast"/>
+      </w:pPr>
+    </w:p>
+    <w:p>
+      <w:pPr>
+        <w:shd w:val="clear" w:color="auto" w:fill="FFFFFF"/>
+        <w:spacing w:after="0" w:line="285" w:lineRule="atLeast"/>
+      </w:pPr>
+      <w:r>
         <w:drawing>
-          <wp:inline distT="0" distB="0" distL="0" distR="0" wp14:anchorId="31E47CB2" wp14:editId="1CA314C9">
-            <wp:extent cx="5731510" cy="2988945"/>
-            <wp:effectExtent l="0" t="0" r="2540" b="1905"/>
-            <wp:docPr id="4" name="Picture 4" descr="Chart, waterfall chart&#10;&#10;Description automatically generated"/>
+          <wp:inline distT="0" distB="0" distL="0" distR="0" wp14:anchorId="18C6DD46" wp14:editId="706600D4">
+            <wp:extent cx="5655140" cy="2962275"/>
+            <wp:effectExtent l="0" t="0" r="3175" b="0"/>
+            <wp:docPr id="21" name="Picture 21"/>
             <wp:cNvGraphicFramePr>
               <a:graphicFrameLocks xmlns:a="http://schemas.openxmlformats.org/drawingml/2006/main" noChangeAspect="1"/>
             </wp:cNvGraphicFramePr>
@@ -1131,7 +1184,7 @@
               <a:graphicData uri="http://schemas.openxmlformats.org/drawingml/2006/picture">
                 <pic:pic xmlns:pic="http://schemas.openxmlformats.org/drawingml/2006/picture">
                   <pic:nvPicPr>
-                    <pic:cNvPr id="4" name="Picture 4" descr="Chart, waterfall chart&#10;&#10;Description automatically generated"/>
+                    <pic:cNvPr id="1" name=""/>
                     <pic:cNvPicPr/>
                   </pic:nvPicPr>
                   <pic:blipFill>
@@ -1143,7 +1196,7 @@
                   <pic:spPr>
                     <a:xfrm>
                       <a:off x="0" y="0"/>
-                      <a:ext cx="5731510" cy="2988945"/>
+                      <a:ext cx="5662154" cy="2965949"/>
                     </a:xfrm>
                     <a:prstGeom prst="rect">
                       <a:avLst/>
@@ -1158,47 +1211,21 @@
     </w:p>
     <w:p>
       <w:pPr>
-        <w:rPr>
-          <w:lang w:val="en-US"/>
-        </w:rPr>
-      </w:pPr>
-    </w:p>
-    <w:p>
-      <w:pPr>
-        <w:pStyle w:val="Heading1"/>
-      </w:pPr>
-      <w:r>
-        <w:t>User Preferred Dog-Nickname</w:t>
-      </w:r>
-    </w:p>
-    <w:p>
-      <w:pPr>
-        <w:rPr>
-          <w:lang w:val="en-US"/>
-        </w:rPr>
-      </w:pPr>
-      <w:r>
-        <w:rPr>
-          <w:lang w:val="en-US"/>
-        </w:rPr>
-        <w:t xml:space="preserve">In general, the user has a preference for the nickname “pupper” when referring to dogs. </w:t>
-      </w:r>
-    </w:p>
-    <w:p>
-      <w:pPr>
-        <w:rPr>
-          <w:lang w:val="en-US"/>
-        </w:rPr>
-      </w:pPr>
-      <w:r>
-        <w:rPr>
-          <w:noProof/>
-        </w:rPr>
+        <w:shd w:val="clear" w:color="auto" w:fill="FFFFFF"/>
+        <w:spacing w:after="0" w:line="285" w:lineRule="atLeast"/>
+      </w:pPr>
+    </w:p>
+    <w:p>
+      <w:pPr>
+        <w:shd w:val="clear" w:color="auto" w:fill="FFFFFF"/>
+        <w:spacing w:after="0" w:line="285" w:lineRule="atLeast"/>
+      </w:pPr>
+      <w:r>
         <w:drawing>
-          <wp:inline distT="0" distB="0" distL="0" distR="0" wp14:anchorId="6CF9010F" wp14:editId="755300EA">
-            <wp:extent cx="5731510" cy="3124835"/>
-            <wp:effectExtent l="0" t="0" r="2540" b="0"/>
-            <wp:docPr id="5" name="Picture 5" descr="Chart, bar chart&#10;&#10;Description automatically generated"/>
+          <wp:inline distT="0" distB="0" distL="0" distR="0" wp14:anchorId="2850E749" wp14:editId="2DEA1E17">
+            <wp:extent cx="6025434" cy="3124200"/>
+            <wp:effectExtent l="0" t="0" r="0" b="0"/>
+            <wp:docPr id="1" name="Picture 1" descr="Chart, bar chart, box and whisker chart&#10;&#10;Description automatically generated"/>
             <wp:cNvGraphicFramePr>
               <a:graphicFrameLocks xmlns:a="http://schemas.openxmlformats.org/drawingml/2006/main" noChangeAspect="1"/>
             </wp:cNvGraphicFramePr>
@@ -1206,7 +1233,7 @@
               <a:graphicData uri="http://schemas.openxmlformats.org/drawingml/2006/picture">
                 <pic:pic xmlns:pic="http://schemas.openxmlformats.org/drawingml/2006/picture">
                   <pic:nvPicPr>
-                    <pic:cNvPr id="5" name="Picture 5" descr="Chart, bar chart&#10;&#10;Description automatically generated"/>
+                    <pic:cNvPr id="1" name="Picture 1" descr="Chart, bar chart, box and whisker chart&#10;&#10;Description automatically generated"/>
                     <pic:cNvPicPr/>
                   </pic:nvPicPr>
                   <pic:blipFill>
@@ -1218,7 +1245,7 @@
                   <pic:spPr>
                     <a:xfrm>
                       <a:off x="0" y="0"/>
-                      <a:ext cx="5731510" cy="3124835"/>
+                      <a:ext cx="6027433" cy="3125237"/>
                     </a:xfrm>
                     <a:prstGeom prst="rect">
                       <a:avLst/>
@@ -1233,39 +1260,15 @@
     </w:p>
     <w:p>
       <w:pPr>
-        <w:rPr>
-          <w:lang w:val="en-US"/>
-        </w:rPr>
-      </w:pPr>
-      <w:r>
-        <w:rPr>
-          <w:lang w:val="en-US"/>
-        </w:rPr>
-        <w:t xml:space="preserve">However, when replying to tweets the user uses does not use “floofer” and </w:t>
-      </w:r>
-      <w:r>
-        <w:rPr>
-          <w:lang w:val="en-US"/>
-        </w:rPr>
-        <w:t>increases the usage of “doggo”, but “pupper” would still be the preferred nickname.</w:t>
-      </w:r>
-    </w:p>
-    <w:p>
-      <w:pPr>
-        <w:rPr>
-          <w:lang w:val="en-US"/>
-        </w:rPr>
-      </w:pPr>
-      <w:r>
-        <w:rPr>
-          <w:noProof/>
-        </w:rPr>
-        <w:lastRenderedPageBreak/>
+        <w:shd w:val="clear" w:color="auto" w:fill="FFFFFF"/>
+        <w:spacing w:after="0" w:line="285" w:lineRule="atLeast"/>
+      </w:pPr>
+      <w:r>
         <w:drawing>
-          <wp:inline distT="0" distB="0" distL="0" distR="0" wp14:anchorId="48CAD312" wp14:editId="079A0388">
-            <wp:extent cx="5731510" cy="3074035"/>
-            <wp:effectExtent l="0" t="0" r="2540" b="0"/>
-            <wp:docPr id="10" name="Picture 10" descr="Chart, bar chart&#10;&#10;Description automatically generated"/>
+          <wp:inline distT="0" distB="0" distL="0" distR="0" wp14:anchorId="358E6DF4" wp14:editId="65C6D340">
+            <wp:extent cx="6038850" cy="3147214"/>
+            <wp:effectExtent l="0" t="0" r="0" b="0"/>
+            <wp:docPr id="20" name="Picture 20" descr="Chart, box and whisker chart&#10;&#10;Description automatically generated"/>
             <wp:cNvGraphicFramePr>
               <a:graphicFrameLocks xmlns:a="http://schemas.openxmlformats.org/drawingml/2006/main" noChangeAspect="1"/>
             </wp:cNvGraphicFramePr>
@@ -1273,7 +1276,7 @@
               <a:graphicData uri="http://schemas.openxmlformats.org/drawingml/2006/picture">
                 <pic:pic xmlns:pic="http://schemas.openxmlformats.org/drawingml/2006/picture">
                   <pic:nvPicPr>
-                    <pic:cNvPr id="10" name="Picture 10" descr="Chart, bar chart&#10;&#10;Description automatically generated"/>
+                    <pic:cNvPr id="20" name="Picture 20" descr="Chart, box and whisker chart&#10;&#10;Description automatically generated"/>
                     <pic:cNvPicPr/>
                   </pic:nvPicPr>
                   <pic:blipFill>
@@ -1285,7 +1288,7 @@
                   <pic:spPr>
                     <a:xfrm>
                       <a:off x="0" y="0"/>
-                      <a:ext cx="5731510" cy="3074035"/>
+                      <a:ext cx="6044649" cy="3150236"/>
                     </a:xfrm>
                     <a:prstGeom prst="rect">
                       <a:avLst/>
@@ -1304,472 +1307,6 @@
           <w:lang w:val="en-US"/>
         </w:rPr>
       </w:pPr>
-    </w:p>
-    <w:p>
-      <w:pPr>
-        <w:pStyle w:val="Heading1"/>
-        <w:rPr>
-          <w:lang w:val="en-US"/>
-        </w:rPr>
-      </w:pPr>
-      <w:r>
-        <w:rPr>
-          <w:lang w:val="en-US"/>
-        </w:rPr>
-        <w:t>Most common Breeds in tweets</w:t>
-      </w:r>
-    </w:p>
-    <w:p>
-      <w:pPr>
-        <w:rPr>
-          <w:lang w:val="en-US"/>
-        </w:rPr>
-      </w:pPr>
-      <w:r>
-        <w:rPr>
-          <w:lang w:val="en-US"/>
-        </w:rPr>
-        <w:t xml:space="preserve">Most of the </w:t>
-      </w:r>
-      <w:r>
-        <w:rPr>
-          <w:lang w:val="en-US"/>
-        </w:rPr>
-        <w:t>tweets and interaction by the user are with</w:t>
-      </w:r>
-      <w:r>
-        <w:rPr>
-          <w:lang w:val="en-US"/>
-        </w:rPr>
-        <w:t xml:space="preserve"> Retrievers</w:t>
-      </w:r>
-      <w:r>
-        <w:rPr>
-          <w:lang w:val="en-US"/>
-        </w:rPr>
-        <w:t>, mainly Golden and secondly Labradors. However, the breeds that rack up the highest user interaction are the French Bulldogs and the Cocker Spaniels.</w:t>
-      </w:r>
-    </w:p>
-    <w:p>
-      <w:pPr>
-        <w:rPr>
-          <w:lang w:val="en-US"/>
-        </w:rPr>
-      </w:pPr>
-      <w:r>
-        <w:rPr>
-          <w:noProof/>
-        </w:rPr>
-        <w:drawing>
-          <wp:inline distT="0" distB="0" distL="0" distR="0" wp14:anchorId="5DC5A3FF" wp14:editId="05352049">
-            <wp:extent cx="5731510" cy="3077845"/>
-            <wp:effectExtent l="0" t="0" r="2540" b="8255"/>
-            <wp:docPr id="7" name="Picture 7" descr="Chart, bar chart&#10;&#10;Description automatically generated"/>
-            <wp:cNvGraphicFramePr>
-              <a:graphicFrameLocks xmlns:a="http://schemas.openxmlformats.org/drawingml/2006/main" noChangeAspect="1"/>
-            </wp:cNvGraphicFramePr>
-            <a:graphic xmlns:a="http://schemas.openxmlformats.org/drawingml/2006/main">
-              <a:graphicData uri="http://schemas.openxmlformats.org/drawingml/2006/picture">
-                <pic:pic xmlns:pic="http://schemas.openxmlformats.org/drawingml/2006/picture">
-                  <pic:nvPicPr>
-                    <pic:cNvPr id="7" name="Picture 7" descr="Chart, bar chart&#10;&#10;Description automatically generated"/>
-                    <pic:cNvPicPr/>
-                  </pic:nvPicPr>
-                  <pic:blipFill>
-                    <a:blip r:embed="rId13"/>
-                    <a:stretch>
-                      <a:fillRect/>
-                    </a:stretch>
-                  </pic:blipFill>
-                  <pic:spPr>
-                    <a:xfrm>
-                      <a:off x="0" y="0"/>
-                      <a:ext cx="5731510" cy="3077845"/>
-                    </a:xfrm>
-                    <a:prstGeom prst="rect">
-                      <a:avLst/>
-                    </a:prstGeom>
-                  </pic:spPr>
-                </pic:pic>
-              </a:graphicData>
-            </a:graphic>
-          </wp:inline>
-        </w:drawing>
-      </w:r>
-    </w:p>
-    <w:p>
-      <w:pPr>
-        <w:rPr>
-          <w:lang w:val="en-US"/>
-        </w:rPr>
-      </w:pPr>
-      <w:r>
-        <w:rPr>
-          <w:noProof/>
-        </w:rPr>
-        <w:lastRenderedPageBreak/>
-        <w:drawing>
-          <wp:inline distT="0" distB="0" distL="0" distR="0" wp14:anchorId="038F4FB9" wp14:editId="2A79E98A">
-            <wp:extent cx="5731510" cy="3027680"/>
-            <wp:effectExtent l="0" t="0" r="2540" b="1270"/>
-            <wp:docPr id="8" name="Picture 8" descr="Chart, box and whisker chart&#10;&#10;Description automatically generated"/>
-            <wp:cNvGraphicFramePr>
-              <a:graphicFrameLocks xmlns:a="http://schemas.openxmlformats.org/drawingml/2006/main" noChangeAspect="1"/>
-            </wp:cNvGraphicFramePr>
-            <a:graphic xmlns:a="http://schemas.openxmlformats.org/drawingml/2006/main">
-              <a:graphicData uri="http://schemas.openxmlformats.org/drawingml/2006/picture">
-                <pic:pic xmlns:pic="http://schemas.openxmlformats.org/drawingml/2006/picture">
-                  <pic:nvPicPr>
-                    <pic:cNvPr id="8" name="Picture 8" descr="Chart, box and whisker chart&#10;&#10;Description automatically generated"/>
-                    <pic:cNvPicPr/>
-                  </pic:nvPicPr>
-                  <pic:blipFill>
-                    <a:blip r:embed="rId14"/>
-                    <a:stretch>
-                      <a:fillRect/>
-                    </a:stretch>
-                  </pic:blipFill>
-                  <pic:spPr>
-                    <a:xfrm>
-                      <a:off x="0" y="0"/>
-                      <a:ext cx="5731510" cy="3027680"/>
-                    </a:xfrm>
-                    <a:prstGeom prst="rect">
-                      <a:avLst/>
-                    </a:prstGeom>
-                  </pic:spPr>
-                </pic:pic>
-              </a:graphicData>
-            </a:graphic>
-          </wp:inline>
-        </w:drawing>
-      </w:r>
-    </w:p>
-    <w:p>
-      <w:pPr>
-        <w:rPr>
-          <w:lang w:val="en-US"/>
-        </w:rPr>
-      </w:pPr>
-      <w:r>
-        <w:rPr>
-          <w:noProof/>
-        </w:rPr>
-        <w:drawing>
-          <wp:inline distT="0" distB="0" distL="0" distR="0" wp14:anchorId="0162B3E1" wp14:editId="0D689E8F">
-            <wp:extent cx="5731510" cy="3065145"/>
-            <wp:effectExtent l="0" t="0" r="2540" b="1905"/>
-            <wp:docPr id="9" name="Picture 9" descr="Chart, box and whisker chart&#10;&#10;Description automatically generated"/>
-            <wp:cNvGraphicFramePr>
-              <a:graphicFrameLocks xmlns:a="http://schemas.openxmlformats.org/drawingml/2006/main" noChangeAspect="1"/>
-            </wp:cNvGraphicFramePr>
-            <a:graphic xmlns:a="http://schemas.openxmlformats.org/drawingml/2006/main">
-              <a:graphicData uri="http://schemas.openxmlformats.org/drawingml/2006/picture">
-                <pic:pic xmlns:pic="http://schemas.openxmlformats.org/drawingml/2006/picture">
-                  <pic:nvPicPr>
-                    <pic:cNvPr id="9" name="Picture 9" descr="Chart, box and whisker chart&#10;&#10;Description automatically generated"/>
-                    <pic:cNvPicPr/>
-                  </pic:nvPicPr>
-                  <pic:blipFill>
-                    <a:blip r:embed="rId15"/>
-                    <a:stretch>
-                      <a:fillRect/>
-                    </a:stretch>
-                  </pic:blipFill>
-                  <pic:spPr>
-                    <a:xfrm>
-                      <a:off x="0" y="0"/>
-                      <a:ext cx="5731510" cy="3065145"/>
-                    </a:xfrm>
-                    <a:prstGeom prst="rect">
-                      <a:avLst/>
-                    </a:prstGeom>
-                  </pic:spPr>
-                </pic:pic>
-              </a:graphicData>
-            </a:graphic>
-          </wp:inline>
-        </w:drawing>
-      </w:r>
-    </w:p>
-    <w:p>
-      <w:pPr>
-        <w:pStyle w:val="Heading1"/>
-        <w:rPr>
-          <w:lang w:val="en-US"/>
-        </w:rPr>
-      </w:pPr>
-      <w:r>
-        <w:rPr>
-          <w:lang w:val="en-US"/>
-        </w:rPr>
-        <w:t>Calculated Rating</w:t>
-      </w:r>
-    </w:p>
-    <w:p>
-      <w:pPr>
-        <w:rPr>
-          <w:lang w:val="en-US"/>
-        </w:rPr>
-      </w:pPr>
-      <w:r>
-        <w:rPr>
-          <w:lang w:val="en-US"/>
-        </w:rPr>
-        <w:t xml:space="preserve">The purpose of this account is to constantly provide ratings to images and/or videos of dogs. However, the rating system used by the user seems to be flawed since most of his scores are well beyond the calculated rating (numerator / denominator ratings) of 1. </w:t>
-      </w:r>
-    </w:p>
-    <w:p>
-      <w:pPr>
-        <w:rPr>
-          <w:lang w:val="en-US"/>
-        </w:rPr>
-      </w:pPr>
-      <w:r>
-        <w:rPr>
-          <w:lang w:val="en-US"/>
-        </w:rPr>
-        <w:t>The reason the user does this is to denote that all dogs are “good boys” regardless of what they do or look.</w:t>
-      </w:r>
-    </w:p>
-    <w:p>
-      <w:pPr>
-        <w:rPr>
-          <w:lang w:val="en-US"/>
-        </w:rPr>
-      </w:pPr>
-      <w:r>
-        <w:rPr>
-          <w:noProof/>
-        </w:rPr>
-        <w:lastRenderedPageBreak/>
-        <w:drawing>
-          <wp:inline distT="0" distB="0" distL="0" distR="0" wp14:anchorId="7E4B2DE8" wp14:editId="28A0CD34">
-            <wp:extent cx="5731510" cy="3025775"/>
-            <wp:effectExtent l="0" t="0" r="2540" b="3175"/>
-            <wp:docPr id="11" name="Picture 11" descr="Chart, bar chart, histogram&#10;&#10;Description automatically generated"/>
-            <wp:cNvGraphicFramePr>
-              <a:graphicFrameLocks xmlns:a="http://schemas.openxmlformats.org/drawingml/2006/main" noChangeAspect="1"/>
-            </wp:cNvGraphicFramePr>
-            <a:graphic xmlns:a="http://schemas.openxmlformats.org/drawingml/2006/main">
-              <a:graphicData uri="http://schemas.openxmlformats.org/drawingml/2006/picture">
-                <pic:pic xmlns:pic="http://schemas.openxmlformats.org/drawingml/2006/picture">
-                  <pic:nvPicPr>
-                    <pic:cNvPr id="11" name="Picture 11" descr="Chart, bar chart, histogram&#10;&#10;Description automatically generated"/>
-                    <pic:cNvPicPr/>
-                  </pic:nvPicPr>
-                  <pic:blipFill>
-                    <a:blip r:embed="rId16"/>
-                    <a:stretch>
-                      <a:fillRect/>
-                    </a:stretch>
-                  </pic:blipFill>
-                  <pic:spPr>
-                    <a:xfrm>
-                      <a:off x="0" y="0"/>
-                      <a:ext cx="5731510" cy="3025775"/>
-                    </a:xfrm>
-                    <a:prstGeom prst="rect">
-                      <a:avLst/>
-                    </a:prstGeom>
-                  </pic:spPr>
-                </pic:pic>
-              </a:graphicData>
-            </a:graphic>
-          </wp:inline>
-        </w:drawing>
-      </w:r>
-    </w:p>
-    <w:p>
-      <w:pPr>
-        <w:rPr>
-          <w:lang w:val="en-US"/>
-        </w:rPr>
-      </w:pPr>
-      <w:r>
-        <w:rPr>
-          <w:lang w:val="en-US"/>
-        </w:rPr>
-        <w:t>However, it is important to note that it seems that the user gives even higher ratings when replying than when he normally tweets.</w:t>
-      </w:r>
-    </w:p>
-    <w:p>
-      <w:pPr>
-        <w:rPr>
-          <w:lang w:val="en-US"/>
-        </w:rPr>
-      </w:pPr>
-      <w:r>
-        <w:rPr>
-          <w:noProof/>
-        </w:rPr>
-        <w:drawing>
-          <wp:inline distT="0" distB="0" distL="0" distR="0" wp14:anchorId="780583D9" wp14:editId="3D5928E1">
-            <wp:extent cx="5731510" cy="3005455"/>
-            <wp:effectExtent l="0" t="0" r="2540" b="4445"/>
-            <wp:docPr id="12" name="Picture 12" descr="Chart, bar chart&#10;&#10;Description automatically generated"/>
-            <wp:cNvGraphicFramePr>
-              <a:graphicFrameLocks xmlns:a="http://schemas.openxmlformats.org/drawingml/2006/main" noChangeAspect="1"/>
-            </wp:cNvGraphicFramePr>
-            <a:graphic xmlns:a="http://schemas.openxmlformats.org/drawingml/2006/main">
-              <a:graphicData uri="http://schemas.openxmlformats.org/drawingml/2006/picture">
-                <pic:pic xmlns:pic="http://schemas.openxmlformats.org/drawingml/2006/picture">
-                  <pic:nvPicPr>
-                    <pic:cNvPr id="12" name="Picture 12" descr="Chart, bar chart&#10;&#10;Description automatically generated"/>
-                    <pic:cNvPicPr/>
-                  </pic:nvPicPr>
-                  <pic:blipFill>
-                    <a:blip r:embed="rId17"/>
-                    <a:stretch>
-                      <a:fillRect/>
-                    </a:stretch>
-                  </pic:blipFill>
-                  <pic:spPr>
-                    <a:xfrm>
-                      <a:off x="0" y="0"/>
-                      <a:ext cx="5731510" cy="3005455"/>
-                    </a:xfrm>
-                    <a:prstGeom prst="rect">
-                      <a:avLst/>
-                    </a:prstGeom>
-                  </pic:spPr>
-                </pic:pic>
-              </a:graphicData>
-            </a:graphic>
-          </wp:inline>
-        </w:drawing>
-      </w:r>
-    </w:p>
-    <w:p>
-      <w:pPr>
-        <w:pStyle w:val="Heading1"/>
-        <w:rPr>
-          <w:lang w:val="en-US"/>
-        </w:rPr>
-      </w:pPr>
-      <w:r>
-        <w:rPr>
-          <w:lang w:val="en-US"/>
-        </w:rPr>
-        <w:t>Pure</w:t>
-      </w:r>
-      <w:r>
-        <w:rPr>
-          <w:lang w:val="en-US"/>
-        </w:rPr>
-        <w:t xml:space="preserve"> breeds and User Interaction in replies</w:t>
-      </w:r>
-    </w:p>
-    <w:p>
-      <w:pPr>
-        <w:rPr>
-          <w:lang w:val="en-US"/>
-        </w:rPr>
-      </w:pPr>
-      <w:r>
-        <w:rPr>
-          <w:lang w:val="en-US"/>
-        </w:rPr>
-        <w:t xml:space="preserve">For this insight, several assumptions were </w:t>
-      </w:r>
-      <w:r>
-        <w:rPr>
-          <w:lang w:val="en-US"/>
-        </w:rPr>
-        <w:t>made,</w:t>
-      </w:r>
-      <w:r>
-        <w:rPr>
-          <w:lang w:val="en-US"/>
-        </w:rPr>
-        <w:t xml:space="preserve"> </w:t>
-      </w:r>
-      <w:r>
-        <w:rPr>
-          <w:lang w:val="en-US"/>
-        </w:rPr>
-        <w:t>and further investigation is required before taking any actions. One of these assumptions is that when the p1 confidence level is low, this is because the dog breed is not easily identifiable and could be a mixed breed.</w:t>
-      </w:r>
-    </w:p>
-    <w:p>
-      <w:pPr>
-        <w:rPr>
-          <w:lang w:val="en-US"/>
-        </w:rPr>
-      </w:pPr>
-      <w:r>
-        <w:rPr>
-          <w:lang w:val="en-US"/>
-        </w:rPr>
-        <w:t>In replies, there seems to be a high positive relationship between the calculated rating, retweets, favorites and the confidence level of P1, meaning that when the media of the dog can be easily identified by the AI this can generate higher user interaction.</w:t>
-      </w:r>
-    </w:p>
-    <w:p>
-      <w:pPr>
-        <w:rPr>
-          <w:lang w:val="en-US"/>
-        </w:rPr>
-      </w:pPr>
-      <w:r>
-        <w:rPr>
-          <w:lang w:val="en-US"/>
-        </w:rPr>
-        <w:t>This information can be seen when looking at p1_conf against the favorite_count, retweet_count and Actual_Rating.</w:t>
-      </w:r>
-    </w:p>
-    <w:p>
-      <w:pPr>
-        <w:rPr>
-          <w:lang w:val="en-US"/>
-        </w:rPr>
-      </w:pPr>
-    </w:p>
-    <w:p>
-      <w:pPr>
-        <w:rPr>
-          <w:lang w:val="en-US"/>
-        </w:rPr>
-      </w:pPr>
-      <w:r>
-        <w:rPr>
-          <w:noProof/>
-        </w:rPr>
-        <w:drawing>
-          <wp:inline distT="0" distB="0" distL="0" distR="0" wp14:anchorId="652B4102" wp14:editId="6A8BD082">
-            <wp:extent cx="5731510" cy="3559175"/>
-            <wp:effectExtent l="0" t="0" r="2540" b="3175"/>
-            <wp:docPr id="13" name="Picture 13"/>
-            <wp:cNvGraphicFramePr>
-              <a:graphicFrameLocks xmlns:a="http://schemas.openxmlformats.org/drawingml/2006/main" noChangeAspect="1"/>
-            </wp:cNvGraphicFramePr>
-            <a:graphic xmlns:a="http://schemas.openxmlformats.org/drawingml/2006/main">
-              <a:graphicData uri="http://schemas.openxmlformats.org/drawingml/2006/picture">
-                <pic:pic xmlns:pic="http://schemas.openxmlformats.org/drawingml/2006/picture">
-                  <pic:nvPicPr>
-                    <pic:cNvPr id="1" name=""/>
-                    <pic:cNvPicPr/>
-                  </pic:nvPicPr>
-                  <pic:blipFill>
-                    <a:blip r:embed="rId18"/>
-                    <a:stretch>
-                      <a:fillRect/>
-                    </a:stretch>
-                  </pic:blipFill>
-                  <pic:spPr>
-                    <a:xfrm>
-                      <a:off x="0" y="0"/>
-                      <a:ext cx="5731510" cy="3559175"/>
-                    </a:xfrm>
-                    <a:prstGeom prst="rect">
-                      <a:avLst/>
-                    </a:prstGeom>
-                  </pic:spPr>
-                </pic:pic>
-              </a:graphicData>
-            </a:graphic>
-          </wp:inline>
-        </w:drawing>
-      </w:r>
     </w:p>
     <w:sectPr>
       <w:pgSz w:w="11906" w:h="16838"/>
@@ -2461,6 +1998,118 @@
     </w:lvl>
   </w:abstractNum>
   <w:abstractNum w:abstractNumId="6" w15:restartNumberingAfterBreak="0">
+    <w:nsid w:val="6BD2205F"/>
+    <w:multiLevelType w:val="hybridMultilevel"/>
+    <w:tmpl w:val="51F2177A"/>
+    <w:lvl w:ilvl="0" w:tplc="35EC2420">
+      <w:numFmt w:val="bullet"/>
+      <w:lvlText w:val="-"/>
+      <w:lvlJc w:val="left"/>
+      <w:pPr>
+        <w:ind w:left="720" w:hanging="360"/>
+      </w:pPr>
+      <w:rPr>
+        <w:rFonts w:ascii="Calibri" w:eastAsiaTheme="minorHAnsi" w:hAnsi="Calibri" w:cs="Calibri" w:hint="default"/>
+      </w:rPr>
+    </w:lvl>
+    <w:lvl w:ilvl="1" w:tplc="0C090003" w:tentative="1">
+      <w:start w:val="1"/>
+      <w:numFmt w:val="bullet"/>
+      <w:lvlText w:val="o"/>
+      <w:lvlJc w:val="left"/>
+      <w:pPr>
+        <w:ind w:left="1440" w:hanging="360"/>
+      </w:pPr>
+      <w:rPr>
+        <w:rFonts w:ascii="Courier New" w:hAnsi="Courier New" w:cs="Courier New" w:hint="default"/>
+      </w:rPr>
+    </w:lvl>
+    <w:lvl w:ilvl="2" w:tplc="0C090005" w:tentative="1">
+      <w:start w:val="1"/>
+      <w:numFmt w:val="bullet"/>
+      <w:lvlText w:val=""/>
+      <w:lvlJc w:val="left"/>
+      <w:pPr>
+        <w:ind w:left="2160" w:hanging="360"/>
+      </w:pPr>
+      <w:rPr>
+        <w:rFonts w:ascii="Wingdings" w:hAnsi="Wingdings" w:hint="default"/>
+      </w:rPr>
+    </w:lvl>
+    <w:lvl w:ilvl="3" w:tplc="0C090001" w:tentative="1">
+      <w:start w:val="1"/>
+      <w:numFmt w:val="bullet"/>
+      <w:lvlText w:val=""/>
+      <w:lvlJc w:val="left"/>
+      <w:pPr>
+        <w:ind w:left="2880" w:hanging="360"/>
+      </w:pPr>
+      <w:rPr>
+        <w:rFonts w:ascii="Symbol" w:hAnsi="Symbol" w:hint="default"/>
+      </w:rPr>
+    </w:lvl>
+    <w:lvl w:ilvl="4" w:tplc="0C090003" w:tentative="1">
+      <w:start w:val="1"/>
+      <w:numFmt w:val="bullet"/>
+      <w:lvlText w:val="o"/>
+      <w:lvlJc w:val="left"/>
+      <w:pPr>
+        <w:ind w:left="3600" w:hanging="360"/>
+      </w:pPr>
+      <w:rPr>
+        <w:rFonts w:ascii="Courier New" w:hAnsi="Courier New" w:cs="Courier New" w:hint="default"/>
+      </w:rPr>
+    </w:lvl>
+    <w:lvl w:ilvl="5" w:tplc="0C090005" w:tentative="1">
+      <w:start w:val="1"/>
+      <w:numFmt w:val="bullet"/>
+      <w:lvlText w:val=""/>
+      <w:lvlJc w:val="left"/>
+      <w:pPr>
+        <w:ind w:left="4320" w:hanging="360"/>
+      </w:pPr>
+      <w:rPr>
+        <w:rFonts w:ascii="Wingdings" w:hAnsi="Wingdings" w:hint="default"/>
+      </w:rPr>
+    </w:lvl>
+    <w:lvl w:ilvl="6" w:tplc="0C090001" w:tentative="1">
+      <w:start w:val="1"/>
+      <w:numFmt w:val="bullet"/>
+      <w:lvlText w:val=""/>
+      <w:lvlJc w:val="left"/>
+      <w:pPr>
+        <w:ind w:left="5040" w:hanging="360"/>
+      </w:pPr>
+      <w:rPr>
+        <w:rFonts w:ascii="Symbol" w:hAnsi="Symbol" w:hint="default"/>
+      </w:rPr>
+    </w:lvl>
+    <w:lvl w:ilvl="7" w:tplc="0C090003" w:tentative="1">
+      <w:start w:val="1"/>
+      <w:numFmt w:val="bullet"/>
+      <w:lvlText w:val="o"/>
+      <w:lvlJc w:val="left"/>
+      <w:pPr>
+        <w:ind w:left="5760" w:hanging="360"/>
+      </w:pPr>
+      <w:rPr>
+        <w:rFonts w:ascii="Courier New" w:hAnsi="Courier New" w:cs="Courier New" w:hint="default"/>
+      </w:rPr>
+    </w:lvl>
+    <w:lvl w:ilvl="8" w:tplc="0C090005" w:tentative="1">
+      <w:start w:val="1"/>
+      <w:numFmt w:val="bullet"/>
+      <w:lvlText w:val=""/>
+      <w:lvlJc w:val="left"/>
+      <w:pPr>
+        <w:ind w:left="6480" w:hanging="360"/>
+      </w:pPr>
+      <w:rPr>
+        <w:rFonts w:ascii="Wingdings" w:hAnsi="Wingdings" w:hint="default"/>
+      </w:rPr>
+    </w:lvl>
+  </w:abstractNum>
+  <w:abstractNum w:abstractNumId="7" w15:restartNumberingAfterBreak="0">
     <w:nsid w:val="6CBB0527"/>
     <w:multiLevelType w:val="hybridMultilevel"/>
     <w:tmpl w:val="A2985334"/>
@@ -2573,7 +2222,7 @@
       </w:rPr>
     </w:lvl>
   </w:abstractNum>
-  <w:abstractNum w:abstractNumId="7" w15:restartNumberingAfterBreak="0">
+  <w:abstractNum w:abstractNumId="8" w15:restartNumberingAfterBreak="0">
     <w:nsid w:val="6FDC1B91"/>
     <w:multiLevelType w:val="hybridMultilevel"/>
     <w:tmpl w:val="687AA70A"/>
@@ -2685,7 +2334,7 @@
       </w:rPr>
     </w:lvl>
   </w:abstractNum>
-  <w:abstractNum w:abstractNumId="8" w15:restartNumberingAfterBreak="0">
+  <w:abstractNum w:abstractNumId="9" w15:restartNumberingAfterBreak="0">
     <w:nsid w:val="7A5273DF"/>
     <w:multiLevelType w:val="hybridMultilevel"/>
     <w:tmpl w:val="44421E28"/>
@@ -2797,7 +2446,7 @@
       </w:rPr>
     </w:lvl>
   </w:abstractNum>
-  <w:abstractNum w:abstractNumId="9" w15:restartNumberingAfterBreak="0">
+  <w:abstractNum w:abstractNumId="10" w15:restartNumberingAfterBreak="0">
     <w:nsid w:val="7CF04CB9"/>
     <w:multiLevelType w:val="hybridMultilevel"/>
     <w:tmpl w:val="3D846496"/>
@@ -2914,16 +2563,16 @@
     <w:abstractNumId w:val="1"/>
   </w:num>
   <w:num w:numId="2" w16cid:durableId="946155135">
+    <w:abstractNumId w:val="10"/>
+  </w:num>
+  <w:num w:numId="3" w16cid:durableId="1495874960">
+    <w:abstractNumId w:val="7"/>
+  </w:num>
+  <w:num w:numId="4" w16cid:durableId="866719426">
     <w:abstractNumId w:val="9"/>
   </w:num>
-  <w:num w:numId="3" w16cid:durableId="1495874960">
-    <w:abstractNumId w:val="6"/>
-  </w:num>
-  <w:num w:numId="4" w16cid:durableId="866719426">
+  <w:num w:numId="5" w16cid:durableId="364647220">
     <w:abstractNumId w:val="8"/>
-  </w:num>
-  <w:num w:numId="5" w16cid:durableId="364647220">
-    <w:abstractNumId w:val="7"/>
   </w:num>
   <w:num w:numId="6" w16cid:durableId="32735091">
     <w:abstractNumId w:val="3"/>
@@ -2939,6 +2588,9 @@
   </w:num>
   <w:num w:numId="10" w16cid:durableId="1783187080">
     <w:abstractNumId w:val="4"/>
+  </w:num>
+  <w:num w:numId="11" w16cid:durableId="255527142">
+    <w:abstractNumId w:val="6"/>
   </w:num>
 </w:numbering>
 </file>
@@ -3385,6 +3037,28 @@
       <w:szCs w:val="26"/>
     </w:rPr>
   </w:style>
+  <w:style w:type="paragraph" w:styleId="Heading3">
+    <w:name w:val="heading 3"/>
+    <w:basedOn w:val="Normal"/>
+    <w:next w:val="Normal"/>
+    <w:link w:val="Heading3Char"/>
+    <w:uiPriority w:val="9"/>
+    <w:unhideWhenUsed/>
+    <w:qFormat/>
+    <w:rsid w:val="002E4083"/>
+    <w:pPr>
+      <w:keepNext/>
+      <w:keepLines/>
+      <w:spacing w:before="40" w:after="0"/>
+      <w:outlineLvl w:val="2"/>
+    </w:pPr>
+    <w:rPr>
+      <w:rFonts w:asciiTheme="majorHAnsi" w:eastAsiaTheme="majorEastAsia" w:hAnsiTheme="majorHAnsi" w:cstheme="majorBidi"/>
+      <w:color w:val="1F3763" w:themeColor="accent1" w:themeShade="7F"/>
+      <w:sz w:val="24"/>
+      <w:szCs w:val="24"/>
+    </w:rPr>
+  </w:style>
   <w:style w:type="character" w:default="1" w:styleId="DefaultParagraphFont">
     <w:name w:val="Default Paragraph Font"/>
     <w:uiPriority w:val="1"/>
@@ -3481,6 +3155,19 @@
       <w:color w:val="2F5496" w:themeColor="accent1" w:themeShade="BF"/>
       <w:sz w:val="26"/>
       <w:szCs w:val="26"/>
+    </w:rPr>
+  </w:style>
+  <w:style w:type="character" w:customStyle="1" w:styleId="Heading3Char">
+    <w:name w:val="Heading 3 Char"/>
+    <w:basedOn w:val="DefaultParagraphFont"/>
+    <w:link w:val="Heading3"/>
+    <w:uiPriority w:val="9"/>
+    <w:rsid w:val="002E4083"/>
+    <w:rPr>
+      <w:rFonts w:asciiTheme="majorHAnsi" w:eastAsiaTheme="majorEastAsia" w:hAnsiTheme="majorHAnsi" w:cstheme="majorBidi"/>
+      <w:color w:val="1F3763" w:themeColor="accent1" w:themeShade="7F"/>
+      <w:sz w:val="24"/>
+      <w:szCs w:val="24"/>
     </w:rPr>
   </w:style>
 </w:styles>

</xml_diff>